<commit_message>
final touch ups to SDD
</commit_message>
<xml_diff>
--- a/Documentation/Final_SDD_EGR101_Boe_Bot_Simulation_Software.docx
+++ b/Documentation/Final_SDD_EGR101_Boe_Bot_Simulation_Software.docx
@@ -118,23 +118,7 @@
           <w:rFonts w:ascii="Arial" w:hAnsi="Arial" w:cs="Arial"/>
           <w:szCs w:val="24"/>
         </w:rPr>
-        <w:t xml:space="preserve">Emily </w:t>
-      </w:r>
-      <w:proofErr w:type="spellStart"/>
-      <w:r>
-        <w:rPr>
-          <w:rFonts w:ascii="Arial" w:hAnsi="Arial" w:cs="Arial"/>
-          <w:szCs w:val="24"/>
-        </w:rPr>
-        <w:t>Connearney</w:t>
-      </w:r>
-      <w:proofErr w:type="spellEnd"/>
-      <w:r>
-        <w:rPr>
-          <w:rFonts w:ascii="Arial" w:hAnsi="Arial" w:cs="Arial"/>
-          <w:szCs w:val="24"/>
-        </w:rPr>
-        <w:t xml:space="preserve"> </w:t>
+        <w:t xml:space="preserve">Emily Connearney </w:t>
       </w:r>
     </w:p>
     <w:p>
@@ -294,13 +278,13 @@
               <w:rPr>
                 <w:rFonts w:ascii="Arial" w:hAnsi="Arial" w:cs="Arial"/>
               </w:rPr>
-              <w:t>3.0/</w:t>
+              <w:t>3.0/Daniel Khalil, Vivian Dang, Luke Crump</w:t>
             </w:r>
             <w:r>
               <w:rPr>
                 <w:rFonts w:ascii="Arial" w:hAnsi="Arial" w:cs="Arial"/>
               </w:rPr>
-              <w:t>Daniel Khalil, Vivian Dang, Luke Crump</w:t>
+              <w:t>, Emily Connearney</w:t>
             </w:r>
           </w:p>
         </w:tc>
@@ -480,10 +464,7 @@
       </w:pPr>
       <w:r>
         <w:lastRenderedPageBreak/>
-        <w:t>TABLE OF cONTENT</w:t>
-      </w:r>
-      <w:r>
-        <w:t>S</w:t>
+        <w:t>TABLE OF cONTENTS</w:t>
       </w:r>
     </w:p>
     <w:p>
@@ -2258,86 +2239,143 @@
         <w:ind w:left="576"/>
         <w:jc w:val="both"/>
       </w:pPr>
+      <w:bookmarkStart w:id="3" w:name="_Hlk89194296"/>
       <w:r>
         <w:rPr>
           <w:color w:val="000000"/>
         </w:rPr>
-        <w:t xml:space="preserve">This </w:t>
+        <w:t>This product is designed to supplement learning for remote students in the course EGR101. The course utilizes a $229.00 Parallax BOE-Bot Robot Kit to allow students to design a functionally autonomous robot. EGR101’s main project deliverables include grades based on performance in four BOE-Bot courses built to challenge students on forming solutions to: basic line following, line following corrected for noise, object avoidance, and resource management.</w:t>
       </w:r>
       <w:r>
         <w:rPr>
           <w:color w:val="000000"/>
         </w:rPr>
-        <w:t>p</w:t>
+        <w:t xml:space="preserve"> S</w:t>
       </w:r>
       <w:r>
         <w:rPr>
           <w:color w:val="000000"/>
         </w:rPr>
-        <w:t>roduct is designed to supplement learning for remote students in the course EGR101. The course utilizes a $229.00 Parallax B</w:t>
+        <w:t xml:space="preserve">tudents are </w:t>
       </w:r>
       <w:r>
         <w:rPr>
           <w:color w:val="000000"/>
         </w:rPr>
-        <w:t>OE</w:t>
+        <w:t xml:space="preserve">normally </w:t>
       </w:r>
       <w:r>
         <w:rPr>
           <w:color w:val="000000"/>
         </w:rPr>
-        <w:t>-Bot Robot Kit to allow students to design a functionally autonomous robot. EGR101’s main project deliverables include grades based on performance in four B</w:t>
+        <w:t xml:space="preserve">split into groups of three, with each group receiving a BOE-Bot kit, </w:t>
       </w:r>
       <w:r>
         <w:rPr>
           <w:color w:val="000000"/>
         </w:rPr>
-        <w:t>OE</w:t>
+        <w:t xml:space="preserve">each of </w:t>
       </w:r>
       <w:r>
         <w:rPr>
           <w:color w:val="000000"/>
         </w:rPr>
-        <w:t>-Bot courses built to challenge students on forming solutions to: basic line following, line following corrected for noise, object avoidance, and resource management. Normally students are split into groups of three, with each group receiving a B</w:t>
-      </w:r>
+        <w:t xml:space="preserve">which includes its respective sensors, LEDs, and resistors. </w:t>
+      </w:r>
+      <w:proofErr w:type="gramStart"/>
       <w:r>
         <w:rPr>
           <w:color w:val="000000"/>
         </w:rPr>
-        <w:t>OE</w:t>
+        <w:t xml:space="preserve">Due to the </w:t>
       </w:r>
       <w:r>
         <w:rPr>
           <w:color w:val="000000"/>
         </w:rPr>
-        <w:t xml:space="preserve">-Bot kit, which includes its respective sensors, LEDs, and resistors. Due to the recent pandemic, the role of the course has changed due to variability of student in-person attendance. The current solution to this problem was to make students pay </w:t>
-      </w:r>
-      <w:r>
-        <w:t>$85</w:t>
-      </w:r>
-      <w:r>
-        <w:t>.00</w:t>
-      </w:r>
-      <w:r>
+        <w:t>effects</w:t>
+      </w:r>
+      <w:proofErr w:type="gramEnd"/>
+      <w:r>
+        <w:rPr>
+          <w:color w:val="000000"/>
+        </w:rPr>
+        <w:t xml:space="preserve"> of the </w:t>
+      </w:r>
+      <w:r>
+        <w:rPr>
+          <w:color w:val="000000"/>
+        </w:rPr>
+        <w:t xml:space="preserve">recent pandemic, the role of the course has changed due to variability of student in-person attendance. The current solution to this problem </w:t>
+      </w:r>
+      <w:r>
+        <w:rPr>
+          <w:color w:val="000000"/>
+        </w:rPr>
+        <w:t>is</w:t>
+      </w:r>
+      <w:r>
+        <w:rPr>
+          <w:color w:val="000000"/>
+        </w:rPr>
+        <w:t xml:space="preserve"> to </w:t>
+      </w:r>
+      <w:r>
+        <w:rPr>
+          <w:color w:val="000000"/>
+        </w:rPr>
+        <w:t>have</w:t>
+      </w:r>
+      <w:r>
+        <w:rPr>
+          <w:color w:val="000000"/>
+        </w:rPr>
+        <w:t xml:space="preserve"> students p</w:t>
+      </w:r>
+      <w:r>
+        <w:rPr>
+          <w:color w:val="000000"/>
+        </w:rPr>
+        <w:t>urchase</w:t>
+      </w:r>
+      <w:r>
+        <w:rPr>
+          <w:color w:val="000000"/>
+        </w:rPr>
+        <w:t xml:space="preserve"> their own simpl</w:t>
+      </w:r>
+      <w:r>
+        <w:rPr>
+          <w:color w:val="000000"/>
+        </w:rPr>
+        <w:t>ified BOE-Bot</w:t>
+      </w:r>
+      <w:r>
+        <w:rPr>
+          <w:color w:val="000000"/>
+        </w:rPr>
+        <w:t xml:space="preserve"> kits</w:t>
+      </w:r>
+      <w:r>
+        <w:rPr>
+          <w:color w:val="000000"/>
+        </w:rPr>
+        <w:t xml:space="preserve"> for</w:t>
+      </w:r>
+      <w:r>
+        <w:rPr>
+          <w:color w:val="000000"/>
+        </w:rPr>
         <w:t xml:space="preserve"> </w:t>
       </w:r>
       <w:r>
+        <w:t xml:space="preserve">$85.00 </w:t>
+      </w:r>
+      <w:r>
         <w:rPr>
           <w:color w:val="000000"/>
         </w:rPr>
-        <w:t xml:space="preserve">for their own </w:t>
-      </w:r>
-      <w:r>
-        <w:rPr>
-          <w:color w:val="000000"/>
-        </w:rPr>
-        <w:t xml:space="preserve">simpler </w:t>
-      </w:r>
-      <w:r>
-        <w:rPr>
-          <w:color w:val="000000"/>
-        </w:rPr>
-        <w:t>kits and perform the required deliverables remotely.</w:t>
+        <w:t>and perform the required deliverables remotely.</w:t>
       </w:r>
     </w:p>
     <w:p>
@@ -2358,7 +2396,7 @@
         <w:rPr>
           <w:color w:val="000000"/>
         </w:rPr>
-        <w:t xml:space="preserve">The scope of this application would be to reduce the cost of eventual replacement of </w:t>
+        <w:t xml:space="preserve">The scope of this application would be to reduce the cost of eventual replacement of the BOE-Bot kits, allow for remote learning through testing electronic based solutions in a sandbox environment, and ease </w:t>
       </w:r>
       <w:r>
         <w:rPr>
@@ -2370,73 +2408,62 @@
         <w:rPr>
           <w:color w:val="000000"/>
         </w:rPr>
-        <w:t>B</w:t>
+        <w:t xml:space="preserve">grading </w:t>
       </w:r>
       <w:r>
         <w:rPr>
           <w:color w:val="000000"/>
         </w:rPr>
-        <w:t>OE</w:t>
+        <w:t xml:space="preserve">of </w:t>
       </w:r>
       <w:r>
         <w:rPr>
           <w:color w:val="000000"/>
         </w:rPr>
-        <w:t xml:space="preserve">-Bot kits, allow for remote learning through testing electronic based solutions in a sandbox environment, and ease of grading said electronic based solutions. The proposed project would </w:t>
+        <w:t>said electronic based solutions. The proposed project would allow students to program Arduino sketches, design a virtual bot through adding components and wire connections, test their virtual bot on the four deliverable courses</w:t>
       </w:r>
       <w:r>
         <w:rPr>
           <w:color w:val="000000"/>
         </w:rPr>
-        <w:t>a</w:t>
+        <w:t>,</w:t>
       </w:r>
       <w:r>
         <w:rPr>
           <w:color w:val="000000"/>
         </w:rPr>
-        <w:t xml:space="preserve">llow students to program Arduino sketches, design a virtual bot through adding components and wire connections, test their virtual bot on the </w:t>
+        <w:t xml:space="preserve"> and provide a sandbox environment to improve </w:t>
       </w:r>
       <w:r>
         <w:rPr>
           <w:color w:val="000000"/>
         </w:rPr>
-        <w:t>four</w:t>
+        <w:t xml:space="preserve">student </w:t>
       </w:r>
       <w:r>
         <w:rPr>
           <w:color w:val="000000"/>
         </w:rPr>
-        <w:t xml:space="preserve"> deliverable courses and provide a sandbox environment to improve understanding of basic circuitry and imperative programming. This product could be used in applications far beyond the scope of this course as a virtual electronics test environment could be in</w:t>
-      </w:r>
-      <w:r>
+        <w:t>understanding of basic circuitry and imperative programming. This product could be used in applications far beyond the scope of this course as a virtual electronics test environment could be invaluable to autonomous vehicle testing.</w:t>
+      </w:r>
+    </w:p>
+    <w:bookmarkEnd w:id="3"/>
+    <w:p>
+      <w:pPr>
         <w:rPr>
           <w:color w:val="000000"/>
         </w:rPr>
-        <w:t>v</w:t>
-      </w:r>
-      <w:r>
-        <w:rPr>
-          <w:color w:val="000000"/>
-        </w:rPr>
-        <w:t>aluable to autonomous vehicle testing.</w:t>
-      </w:r>
-    </w:p>
-    <w:p>
-      <w:pPr>
-        <w:rPr>
-          <w:color w:val="000000"/>
-        </w:rPr>
       </w:pPr>
     </w:p>
     <w:p>
       <w:pPr>
         <w:pStyle w:val="Heading2"/>
       </w:pPr>
-      <w:bookmarkStart w:id="3" w:name="_Toc89038182"/>
+      <w:bookmarkStart w:id="4" w:name="_Toc89038182"/>
       <w:r>
         <w:t>Project Executive Summary</w:t>
       </w:r>
-      <w:bookmarkEnd w:id="3"/>
+      <w:bookmarkEnd w:id="4"/>
     </w:p>
     <w:p>
       <w:pPr>
@@ -2458,30 +2485,18 @@
         <w:rPr>
           <w:bCs/>
         </w:rPr>
-        <w:t xml:space="preserve">This section provides a description of the </w:t>
-      </w:r>
-      <w:r>
-        <w:rPr>
-          <w:bCs/>
-        </w:rPr>
-        <w:t xml:space="preserve">EGR101 Simulation </w:t>
-      </w:r>
-      <w:r>
-        <w:rPr>
-          <w:bCs/>
-        </w:rPr>
-        <w:t>project from a management perspective and an overview of the framework within which the conceptual system design was prepared.</w:t>
+        <w:t>This section provides a description of the EGR101 Simulation project from a management perspective and an overview of the framework within which the conceptual system design was prepared.</w:t>
       </w:r>
     </w:p>
     <w:p>
       <w:pPr>
         <w:pStyle w:val="Heading3"/>
       </w:pPr>
-      <w:bookmarkStart w:id="4" w:name="_Toc89038183"/>
+      <w:bookmarkStart w:id="5" w:name="_Toc89038183"/>
       <w:r>
         <w:t>System Overview</w:t>
       </w:r>
-      <w:bookmarkEnd w:id="4"/>
+      <w:bookmarkEnd w:id="5"/>
     </w:p>
     <w:p>
       <w:pPr>
@@ -2506,10 +2521,7 @@
         <w:t xml:space="preserve">The EGR101 Simulation Software will be used in the Engineering 101 Course to simulate the </w:t>
       </w:r>
       <w:r>
-        <w:t>course</w:t>
-      </w:r>
-      <w:r>
-        <w:t>work</w:t>
+        <w:t>coursework</w:t>
       </w:r>
       <w:r>
         <w:rPr>
@@ -2527,10 +2539,7 @@
         <w:t xml:space="preserve">Parallax </w:t>
       </w:r>
       <w:r>
-        <w:t>B</w:t>
-      </w:r>
-      <w:r>
-        <w:t>OE</w:t>
+        <w:t>BOE</w:t>
       </w:r>
       <w:r>
         <w:rPr>
@@ -2539,40 +2548,22 @@
         <w:t xml:space="preserve">-Bots </w:t>
       </w:r>
       <w:r>
-        <w:t>Robot K</w:t>
-      </w:r>
-      <w:r>
-        <w:t>its.</w:t>
-      </w:r>
-      <w:r>
-        <w:rPr>
-          <w:bCs/>
-        </w:rPr>
-        <w:t xml:space="preserve"> </w:t>
-      </w:r>
-      <w:r>
-        <w:rPr>
-          <w:bCs/>
-        </w:rPr>
-        <w:t xml:space="preserve">The software described in this document is a full simulation of aspects of </w:t>
-      </w:r>
-      <w:r>
-        <w:t>B</w:t>
-      </w:r>
-      <w:r>
-        <w:t>OE</w:t>
-      </w:r>
-      <w:r>
-        <w:rPr>
-          <w:bCs/>
-        </w:rPr>
-        <w:t xml:space="preserve">-Bot design, programming, and </w:t>
-      </w:r>
-      <w:r>
-        <w:rPr>
-          <w:bCs/>
-        </w:rPr>
-        <w:t>testing. Therefore</w:t>
+        <w:t>Robot Kits.</w:t>
+      </w:r>
+      <w:r>
+        <w:rPr>
+          <w:bCs/>
+        </w:rPr>
+        <w:t xml:space="preserve"> The software described in this document is a full simulation of all aspects of </w:t>
+      </w:r>
+      <w:r>
+        <w:t>BOE</w:t>
+      </w:r>
+      <w:r>
+        <w:rPr>
+          <w:bCs/>
+        </w:rPr>
+        <w:t>-Bot design, programming, and testing. Therefore</w:t>
       </w:r>
       <w:r>
         <w:t>,</w:t>
@@ -2590,70 +2581,25 @@
         <w:rPr>
           <w:bCs/>
         </w:rPr>
-        <w:t xml:space="preserve"> major </w:t>
-      </w:r>
-      <w:r>
-        <w:rPr>
-          <w:bCs/>
-        </w:rPr>
-        <w:t xml:space="preserve">systems implemented in the project </w:t>
-      </w:r>
-      <w:r>
-        <w:t>are</w:t>
-      </w:r>
-      <w:r>
-        <w:t xml:space="preserve"> </w:t>
-      </w:r>
-      <w:r>
-        <w:t>the</w:t>
-      </w:r>
-      <w:r>
-        <w:rPr>
-          <w:bCs/>
-        </w:rPr>
-        <w:t xml:space="preserve"> working Arduino Emulator</w:t>
-      </w:r>
-      <w:r>
-        <w:rPr>
-          <w:bCs/>
-        </w:rPr>
-        <w:t xml:space="preserve"> and IDE</w:t>
-      </w:r>
-      <w:r>
-        <w:rPr>
-          <w:bCs/>
-        </w:rPr>
-        <w:t>,</w:t>
-      </w:r>
-      <w:r>
-        <w:rPr>
-          <w:bCs/>
-        </w:rPr>
-        <w:t xml:space="preserve"> </w:t>
-      </w:r>
-      <w:r>
-        <w:t>the</w:t>
-      </w:r>
-      <w:r>
-        <w:t xml:space="preserve"> </w:t>
-      </w:r>
-      <w:r>
-        <w:t>ro</w:t>
-      </w:r>
-      <w:r>
-        <w:t>bot</w:t>
-      </w:r>
-      <w:r>
-        <w:rPr>
-          <w:bCs/>
-        </w:rPr>
-        <w:t xml:space="preserve"> design/wiring menu, and</w:t>
-      </w:r>
-      <w:r>
-        <w:rPr>
-          <w:bCs/>
-        </w:rPr>
-        <w:t xml:space="preserve"> </w:t>
+        <w:t xml:space="preserve"> major systems implemented in the project </w:t>
+      </w:r>
+      <w:r>
+        <w:t>are the</w:t>
+      </w:r>
+      <w:r>
+        <w:rPr>
+          <w:bCs/>
+        </w:rPr>
+        <w:t xml:space="preserve"> working Arduino Emulator and IDE, </w:t>
+      </w:r>
+      <w:r>
+        <w:t>the robot</w:t>
+      </w:r>
+      <w:r>
+        <w:rPr>
+          <w:bCs/>
+        </w:rPr>
+        <w:t xml:space="preserve"> design/wiring menu, and </w:t>
       </w:r>
       <w:r>
         <w:t xml:space="preserve">the </w:t>
@@ -2662,37 +2608,7 @@
         <w:rPr>
           <w:bCs/>
         </w:rPr>
-        <w:t xml:space="preserve">3D Unity Environment </w:t>
-      </w:r>
-      <w:r>
-        <w:rPr>
-          <w:bCs/>
-        </w:rPr>
-        <w:t>to test code changes and component change</w:t>
-      </w:r>
-      <w:r>
-        <w:rPr>
-          <w:bCs/>
-        </w:rPr>
-        <w:t>s</w:t>
-      </w:r>
-      <w:r>
-        <w:rPr>
-          <w:bCs/>
-        </w:rPr>
-        <w:t>.</w:t>
-      </w:r>
-      <w:r>
-        <w:rPr>
-          <w:bCs/>
-        </w:rPr>
-        <w:t xml:space="preserve"> The </w:t>
-      </w:r>
-      <w:r>
-        <w:rPr>
-          <w:bCs/>
-        </w:rPr>
-        <w:t>ideal</w:t>
+        <w:t>3D Unity Environment to test code and component changes. The ideal</w:t>
       </w:r>
       <w:r>
         <w:t xml:space="preserve"> outcome</w:t>
@@ -2701,25 +2617,10 @@
         <w:rPr>
           <w:bCs/>
         </w:rPr>
-        <w:t xml:space="preserve"> is that programming or component work applied to the </w:t>
-      </w:r>
-      <w:r>
-        <w:rPr>
-          <w:bCs/>
-        </w:rPr>
-        <w:t>bot will</w:t>
-      </w:r>
-      <w:r>
-        <w:rPr>
-          <w:bCs/>
-        </w:rPr>
-        <w:t xml:space="preserve"> reflect real life components and Arduino behavior of a Parallax </w:t>
-      </w:r>
-      <w:r>
-        <w:t>B</w:t>
-      </w:r>
-      <w:r>
-        <w:t>OE</w:t>
+        <w:t xml:space="preserve"> is that the programming or component work applied to the bot will reflect real life components and Arduino behavior of a Parallax </w:t>
+      </w:r>
+      <w:r>
+        <w:t>BOE</w:t>
       </w:r>
       <w:r>
         <w:rPr>
@@ -2802,7 +2703,7 @@
           <w:noProof/>
         </w:rPr>
         <w:lastRenderedPageBreak/>
-        <w:pict w14:anchorId="6AF211EC">
+        <w:pict w14:anchorId="469069E7">
           <v:shapetype id="_x0000_t75" coordsize="21600,21600" o:spt="75" o:preferrelative="t" path="m@4@5l@4@11@9@11@9@5xe" filled="f" stroked="f">
             <v:stroke joinstyle="miter"/>
             <v:formulas>
@@ -2822,7 +2723,7 @@
             <v:path o:extrusionok="f" gradientshapeok="t" o:connecttype="rect"/>
             <o:lock v:ext="edit" aspectratio="t"/>
           </v:shapetype>
-          <v:shape id="_x0000_s1043" type="#_x0000_t75" style="position:absolute;left:0;text-align:left;margin-left:-.35pt;margin-top:-.25pt;width:468.35pt;height:349.5pt;z-index:4">
+          <v:shape id="_x0000_s1047" type="#_x0000_t75" style="position:absolute;left:0;text-align:left;margin-left:-.35pt;margin-top:-.25pt;width:468.35pt;height:349.5pt;z-index:4">
             <v:imagedata r:id="rId14" o:title="unknown"/>
             <w10:wrap type="square"/>
           </v:shape>
@@ -2833,11 +2734,11 @@
       <w:pPr>
         <w:pStyle w:val="Heading3"/>
       </w:pPr>
-      <w:bookmarkStart w:id="5" w:name="_Toc89038184"/>
+      <w:bookmarkStart w:id="6" w:name="_Toc89038184"/>
       <w:r>
         <w:t>Design Constraints</w:t>
       </w:r>
-      <w:bookmarkEnd w:id="5"/>
+      <w:bookmarkEnd w:id="6"/>
     </w:p>
     <w:p>
       <w:pPr>
@@ -2858,13 +2759,7 @@
         <w:rPr>
           <w:bCs/>
         </w:rPr>
-        <w:t>Th</w:t>
-      </w:r>
-      <w:r>
-        <w:rPr>
-          <w:bCs/>
-        </w:rPr>
-        <w:t xml:space="preserve">ere are </w:t>
+        <w:t xml:space="preserve">There are </w:t>
       </w:r>
       <w:r>
         <w:t>two</w:t>
@@ -2873,13 +2768,7 @@
         <w:rPr>
           <w:bCs/>
         </w:rPr>
-        <w:t xml:space="preserve"> major limitations applied to this project</w:t>
-      </w:r>
-      <w:r>
-        <w:rPr>
-          <w:bCs/>
-        </w:rPr>
-        <w:t>:</w:t>
+        <w:t xml:space="preserve"> major limitations applied to this project:</w:t>
       </w:r>
       <w:r>
         <w:rPr>
@@ -2991,10 +2880,7 @@
         <w:t>Low-</w:t>
       </w:r>
       <w:r>
-        <w:t>E</w:t>
-      </w:r>
-      <w:r>
-        <w:t>nd</w:t>
+        <w:t>End</w:t>
       </w:r>
       <w:r>
         <w:rPr>
@@ -3003,10 +2889,7 @@
         <w:t xml:space="preserve"> Optimal </w:t>
       </w:r>
       <w:r>
-        <w:t>P</w:t>
-      </w:r>
-      <w:r>
-        <w:t>erformance</w:t>
+        <w:t>Performance</w:t>
       </w:r>
       <w:r>
         <w:rPr>
@@ -3025,10 +2908,7 @@
         <w:t xml:space="preserve">end </w:t>
       </w:r>
       <w:r>
-        <w:t>PC</w:t>
-      </w:r>
-      <w:r>
-        <w:t>s</w:t>
+        <w:t>PCs</w:t>
       </w:r>
       <w:r>
         <w:rPr>
@@ -3065,34 +2945,14 @@
         </w:rPr>
       </w:pPr>
       <w:r>
-        <w:t xml:space="preserve">Colorblind </w:t>
-      </w:r>
-      <w:r>
-        <w:t>A</w:t>
-      </w:r>
-      <w:r>
-        <w:t>ssist</w:t>
-      </w:r>
-      <w:r>
-        <w:t>ance</w:t>
+        <w:t>Colorblind Assistance</w:t>
       </w:r>
       <w:r>
         <w:rPr>
           <w:bCs/>
         </w:rPr>
         <w:br/>
-      </w:r>
-      <w:r>
-        <w:rPr>
-          <w:bCs/>
-        </w:rPr>
-        <w:t xml:space="preserve">This product must be accessible and readable by </w:t>
-      </w:r>
-      <w:r>
-        <w:rPr>
-          <w:bCs/>
-        </w:rPr>
-        <w:t>individuals with visual disabilities.</w:t>
+        <w:t>This product must be accessible and readable by individuals with visual disabilities.</w:t>
       </w:r>
       <w:r>
         <w:rPr>
@@ -3101,10 +2961,7 @@
         <w:br/>
       </w:r>
       <w:r>
-        <w:t>+</w:t>
-      </w:r>
-      <w:r>
-        <w:t xml:space="preserve"> </w:t>
+        <w:t xml:space="preserve">+ </w:t>
       </w:r>
     </w:p>
     <w:p>
@@ -3137,13 +2994,7 @@
           <w:bCs/>
         </w:rPr>
         <w:br/>
-        <w:t xml:space="preserve">Emulation of a sandbox-like system like Arduino could </w:t>
-      </w:r>
-      <w:r>
-        <w:rPr>
-          <w:bCs/>
-        </w:rPr>
-        <w:t xml:space="preserve">be difficult within the </w:t>
+        <w:t xml:space="preserve">Emulation of a sandbox-like system like Arduino could be difficult within the </w:t>
       </w:r>
       <w:r>
         <w:t xml:space="preserve">timeframe </w:t>
@@ -3177,12 +3028,12 @@
           <w:bCs/>
         </w:rPr>
       </w:pPr>
-      <w:bookmarkStart w:id="6" w:name="_Toc89038185"/>
+      <w:bookmarkStart w:id="7" w:name="_Toc89038185"/>
       <w:r>
         <w:lastRenderedPageBreak/>
         <w:t>Future Contingencies</w:t>
       </w:r>
-      <w:bookmarkEnd w:id="6"/>
+      <w:bookmarkEnd w:id="7"/>
     </w:p>
     <w:tbl>
       <w:tblPr>
@@ -3418,13 +3269,7 @@
               <w:rPr>
                 <w:bCs/>
               </w:rPr>
-              <w:t xml:space="preserve">Parallax BOE-Bot, the company that produces the original robots that EGR101 utilized, </w:t>
-            </w:r>
-            <w:r>
-              <w:rPr>
-                <w:bCs/>
-              </w:rPr>
-              <w:t xml:space="preserve">may decide that our current models are too </w:t>
+              <w:t xml:space="preserve">Parallax BOE-Bot, the company that produces the original robots that EGR101 utilized, may decide that our current models are too </w:t>
             </w:r>
             <w:proofErr w:type="gramStart"/>
             <w:r>
@@ -3438,13 +3283,7 @@
               <w:rPr>
                 <w:bCs/>
               </w:rPr>
-              <w:t xml:space="preserve"> theirs an</w:t>
-            </w:r>
-            <w:r>
-              <w:rPr>
-                <w:bCs/>
-              </w:rPr>
-              <w:t xml:space="preserve">d will not allow us to use them. </w:t>
+              <w:t xml:space="preserve"> theirs and will not allow us to use them. </w:t>
             </w:r>
           </w:p>
         </w:tc>
@@ -3476,11 +3315,11 @@
       <w:pPr>
         <w:pStyle w:val="Heading2"/>
       </w:pPr>
-      <w:bookmarkStart w:id="7" w:name="_Toc89038186"/>
+      <w:bookmarkStart w:id="8" w:name="_Toc89038186"/>
       <w:r>
         <w:t>Document Organization</w:t>
       </w:r>
-      <w:bookmarkEnd w:id="7"/>
+      <w:bookmarkEnd w:id="8"/>
     </w:p>
     <w:p>
       <w:pPr>
@@ -3503,13 +3342,7 @@
         <w:jc w:val="both"/>
       </w:pPr>
       <w:r>
-        <w:t>The second section of the document dives into the System Architecture with its subsections being the System Hardware Architecture, System Software Architecture, and Internal Communication Architecture. The third section of the document details the Human-Machine Interface, with its subsections focusing on the inputs and outputs of the system. The fifth and final section talks about System Integrity Controls; this section does not have any subs</w:t>
-      </w:r>
-      <w:r>
-        <w:t>e</w:t>
-      </w:r>
-      <w:r>
-        <w:t>ctions.</w:t>
+        <w:t>The second section of the document dives into the System Architecture with its subsections being the System Hardware Architecture, System Software Architecture, and Internal Communication Architecture. The third section of the document details the Human-Machine Interface, with its subsections focusing on the inputs and outputs of the system. The fifth and final section talks about System Integrity Controls; this section does not have any subsections.</w:t>
       </w:r>
     </w:p>
     <w:p>
@@ -3519,11 +3352,11 @@
           <w:rStyle w:val="textlayer--absolute"/>
         </w:rPr>
       </w:pPr>
-      <w:bookmarkStart w:id="8" w:name="_Toc89038189"/>
+      <w:bookmarkStart w:id="9" w:name="_Toc89038189"/>
       <w:r>
         <w:t>SYSTEM ARCHITECTURE</w:t>
       </w:r>
-      <w:bookmarkEnd w:id="8"/>
+      <w:bookmarkEnd w:id="9"/>
     </w:p>
     <w:p>
       <w:pPr>
@@ -3551,11 +3384,11 @@
       <w:pPr>
         <w:pStyle w:val="Heading2"/>
       </w:pPr>
-      <w:bookmarkStart w:id="9" w:name="_Toc89038190"/>
+      <w:bookmarkStart w:id="10" w:name="_Toc89038190"/>
       <w:r>
         <w:t>System Software Architecture</w:t>
       </w:r>
-      <w:bookmarkEnd w:id="9"/>
+      <w:bookmarkEnd w:id="10"/>
     </w:p>
     <w:p>
       <w:pPr>
@@ -3576,13 +3409,21 @@
         <w:rPr>
           <w:bCs/>
         </w:rPr>
-        <w:t>The EGR-101 Simulation Software package is built in Java, and C#, Utilizing the external software packages RichTextFX, JavaFX, and Unity Engine.</w:t>
-      </w:r>
-      <w:r>
-        <w:rPr>
-          <w:bCs/>
-        </w:rPr>
-        <w:t xml:space="preserve"> This project contains 5 different individual subsystems. These include:</w:t>
+        <w:t xml:space="preserve">The EGR-101 Simulation Software package is built in Java and C#, utilizing the external software packages </w:t>
+      </w:r>
+      <w:proofErr w:type="spellStart"/>
+      <w:r>
+        <w:rPr>
+          <w:bCs/>
+        </w:rPr>
+        <w:t>RichTextFX</w:t>
+      </w:r>
+      <w:proofErr w:type="spellEnd"/>
+      <w:r>
+        <w:rPr>
+          <w:bCs/>
+        </w:rPr>
+        <w:t>, JavaFX, and Unity Engine. This project contains 5 different individual subsystems. These include:</w:t>
       </w:r>
       <w:r>
         <w:rPr>
@@ -3702,10 +3543,11 @@
         <w:autoSpaceDN w:val="0"/>
         <w:adjustRightInd w:val="0"/>
         <w:spacing w:line="260" w:lineRule="exact"/>
-        <w:rPr>
-          <w:bCs/>
-        </w:rPr>
-      </w:pPr>
+        <w:ind w:left="576"/>
+      </w:pPr>
+      <w:r>
+        <w:t>of which are displayed using Unity Engine: Bot Simulation, Bot Customization, and Bot Wiring. The other two are programmed in Java: Arduino IDE, Arduino Emulation.</w:t>
+      </w:r>
     </w:p>
     <w:p>
       <w:pPr>
@@ -3718,13 +3560,6 @@
         <w:adjustRightInd w:val="0"/>
         <w:spacing w:line="260" w:lineRule="exact"/>
       </w:pPr>
-      <w:r>
-        <w:t xml:space="preserve">of which are displayed using Unity Engine: Bot Simulation, Bot Customization, and Bot Wiring. </w:t>
-      </w:r>
-      <w:r>
-        <w:lastRenderedPageBreak/>
-        <w:t>The other two are programmed in Java: Arduino IDE, Arduino Emulation.</w:t>
-      </w:r>
     </w:p>
     <w:p>
       <w:pPr>
@@ -3736,7 +3571,39 @@
         <w:autoSpaceDN w:val="0"/>
         <w:adjustRightInd w:val="0"/>
         <w:spacing w:line="260" w:lineRule="exact"/>
-      </w:pPr>
+        <w:rPr>
+          <w:b/>
+          <w:bCs/>
+        </w:rPr>
+      </w:pPr>
+      <w:r>
+        <w:rPr>
+          <w:b/>
+          <w:bCs/>
+        </w:rPr>
+        <w:t>2.1.1</w:t>
+      </w:r>
+      <w:r>
+        <w:rPr>
+          <w:b/>
+          <w:bCs/>
+        </w:rPr>
+        <w:tab/>
+      </w:r>
+      <w:r>
+        <w:rPr>
+          <w:b/>
+          <w:bCs/>
+        </w:rPr>
+        <w:t>Bot Simulation</w:t>
+      </w:r>
+      <w:r>
+        <w:rPr>
+          <w:b/>
+          <w:bCs/>
+        </w:rPr>
+        <w:br/>
+      </w:r>
     </w:p>
     <w:p>
       <w:pPr>
@@ -3748,38 +3615,9 @@
         <w:autoSpaceDN w:val="0"/>
         <w:adjustRightInd w:val="0"/>
         <w:spacing w:line="260" w:lineRule="exact"/>
-        <w:rPr>
-          <w:b/>
-          <w:bCs/>
-        </w:rPr>
-      </w:pPr>
-      <w:r>
-        <w:rPr>
-          <w:b/>
-          <w:bCs/>
-        </w:rPr>
-        <w:t>2.1.1</w:t>
-      </w:r>
-      <w:r>
-        <w:rPr>
-          <w:b/>
-          <w:bCs/>
-        </w:rPr>
-        <w:tab/>
-      </w:r>
-      <w:r>
-        <w:rPr>
-          <w:b/>
-          <w:bCs/>
-        </w:rPr>
-        <w:t>Bot Simulation</w:t>
-      </w:r>
-      <w:r>
-        <w:rPr>
-          <w:b/>
-          <w:bCs/>
-        </w:rPr>
-        <w:br/>
+      </w:pPr>
+      <w:r>
+        <w:t>The Bot Simulation module is started from the Arduino IDE if (and only if) there has been code built in the Arduino, and the execute button is selected from the Arduino IDE. A secondary window is displayed as a pre-compiled Unity executable is ran given information of the bot from the java application. The Bot Simulation is a 3D rendered animation of the bot following instructions from the previously coded virtual Arduino and connected components. The user has access to move the camera around a fixed location behind the 3D bot. The bot will follow the directions supplied by the Arduino Emulation via the simulation manager TCP connection between both application threads. Information about each component is sent to the Bot Simulation window updating the bot’s current directions per packet received.</w:t>
       </w:r>
     </w:p>
     <w:p>
@@ -3793,21 +3631,6 @@
         <w:adjustRightInd w:val="0"/>
         <w:spacing w:line="260" w:lineRule="exact"/>
       </w:pPr>
-      <w:r>
-        <w:t>The Bot Simulation module is started from the Arduino IDE if (and only if) there has been code built in the Arduino, and the execute button is selected from the Arduino IDE.</w:t>
-      </w:r>
-      <w:r>
-        <w:t xml:space="preserve"> A secondary window is displayed as a pre-compiled Unity executable is ran given information of the bot from the java application.</w:t>
-      </w:r>
-      <w:r>
-        <w:t xml:space="preserve"> The </w:t>
-      </w:r>
-      <w:r>
-        <w:t xml:space="preserve">Bot Simulation is a 3D rendered animation of the bot following instructions from the previously coded virtual Arduino and connected components. The user has access to move the camera around a fixed location behind the 3D bot. The bot will follow the directions supplied by the Arduino Emulation </w:t>
-      </w:r>
-      <w:r>
-        <w:t>via the simulation manager TCP connection between both application threads. Information about each component is sent to the Bot Simulation window updating the bot’s current directions per packet received.</w:t>
-      </w:r>
     </w:p>
     <w:p>
       <w:pPr>
@@ -3819,7 +3642,32 @@
         <w:autoSpaceDN w:val="0"/>
         <w:adjustRightInd w:val="0"/>
         <w:spacing w:line="260" w:lineRule="exact"/>
-      </w:pPr>
+        <w:rPr>
+          <w:b/>
+          <w:bCs/>
+        </w:rPr>
+      </w:pPr>
+      <w:r>
+        <w:rPr>
+          <w:b/>
+          <w:bCs/>
+        </w:rPr>
+        <w:t>2.1.2</w:t>
+      </w:r>
+      <w:r>
+        <w:rPr>
+          <w:b/>
+          <w:bCs/>
+        </w:rPr>
+        <w:tab/>
+      </w:r>
+      <w:r>
+        <w:rPr>
+          <w:b/>
+          <w:bCs/>
+        </w:rPr>
+        <w:t>Bot Customization</w:t>
+      </w:r>
     </w:p>
     <w:p>
       <w:pPr>
@@ -3831,32 +3679,7 @@
         <w:autoSpaceDN w:val="0"/>
         <w:adjustRightInd w:val="0"/>
         <w:spacing w:line="260" w:lineRule="exact"/>
-        <w:rPr>
-          <w:b/>
-          <w:bCs/>
-        </w:rPr>
-      </w:pPr>
-      <w:r>
-        <w:rPr>
-          <w:b/>
-          <w:bCs/>
-        </w:rPr>
-        <w:t>2.1.2</w:t>
-      </w:r>
-      <w:r>
-        <w:rPr>
-          <w:b/>
-          <w:bCs/>
-        </w:rPr>
-        <w:tab/>
-      </w:r>
-      <w:r>
-        <w:rPr>
-          <w:b/>
-          <w:bCs/>
-        </w:rPr>
-        <w:t>Bot Customization</w:t>
-      </w:r>
+      </w:pPr>
     </w:p>
     <w:p>
       <w:pPr>
@@ -3869,6 +3692,9 @@
         <w:adjustRightInd w:val="0"/>
         <w:spacing w:line="260" w:lineRule="exact"/>
       </w:pPr>
+      <w:r>
+        <w:t>The Bot Customization module is started from the Arduino IDE if the Configuration Menu button is selected. This application window is built in Unity as a runnable executable. This menu can update preset components such as different forks, frames, and wheels. The menu also allows for the drag and drop of multiple sensors and general components from the menu to the virtual bot. Each time a change is committed in the menu, a TCP connection to the application manager will update the base Arduino configuration.</w:t>
+      </w:r>
     </w:p>
     <w:p>
       <w:pPr>
@@ -3881,48 +3707,6 @@
         <w:adjustRightInd w:val="0"/>
         <w:spacing w:line="260" w:lineRule="exact"/>
       </w:pPr>
-      <w:r>
-        <w:t xml:space="preserve">The Bot Customization module is started from the Arduino IDE if the Configuration Menu button is selected. This application window is built in Unity as </w:t>
-      </w:r>
-      <w:r>
-        <w:t xml:space="preserve">a runnable executable. </w:t>
-      </w:r>
-      <w:r>
-        <w:t xml:space="preserve">This menu can update preset </w:t>
-      </w:r>
-      <w:r>
-        <w:t xml:space="preserve">components like forks, frames, </w:t>
-      </w:r>
-      <w:r>
-        <w:t xml:space="preserve">and </w:t>
-      </w:r>
-      <w:r>
-        <w:t>wheels</w:t>
-      </w:r>
-      <w:r>
-        <w:t>.</w:t>
-      </w:r>
-      <w:r>
-        <w:t xml:space="preserve"> </w:t>
-      </w:r>
-      <w:r>
-        <w:t>The menu also allows for</w:t>
-      </w:r>
-      <w:r>
-        <w:t xml:space="preserve"> drag and drop </w:t>
-      </w:r>
-      <w:r>
-        <w:t xml:space="preserve">of </w:t>
-      </w:r>
-      <w:r>
-        <w:t>sensors, and general components from the menu</w:t>
-      </w:r>
-      <w:r>
-        <w:t xml:space="preserve"> to the virtual </w:t>
-      </w:r>
-      <w:r>
-        <w:t>bot. Each time a change is committed in the menu a TCP connection to the application manager will update the base Arduino configuration.</w:t>
-      </w:r>
     </w:p>
     <w:p>
       <w:pPr>
@@ -3934,7 +3718,32 @@
         <w:autoSpaceDN w:val="0"/>
         <w:adjustRightInd w:val="0"/>
         <w:spacing w:line="260" w:lineRule="exact"/>
-      </w:pPr>
+        <w:rPr>
+          <w:b/>
+          <w:bCs/>
+        </w:rPr>
+      </w:pPr>
+      <w:r>
+        <w:rPr>
+          <w:b/>
+          <w:bCs/>
+        </w:rPr>
+        <w:t>2.1.3</w:t>
+      </w:r>
+      <w:r>
+        <w:rPr>
+          <w:b/>
+          <w:bCs/>
+        </w:rPr>
+        <w:tab/>
+      </w:r>
+      <w:r>
+        <w:rPr>
+          <w:b/>
+          <w:bCs/>
+        </w:rPr>
+        <w:t>Bot Wiring</w:t>
+      </w:r>
     </w:p>
     <w:p>
       <w:pPr>
@@ -3951,27 +3760,6 @@
           <w:bCs/>
         </w:rPr>
       </w:pPr>
-      <w:r>
-        <w:rPr>
-          <w:b/>
-          <w:bCs/>
-        </w:rPr>
-        <w:t>2.1.3</w:t>
-      </w:r>
-      <w:r>
-        <w:rPr>
-          <w:b/>
-          <w:bCs/>
-        </w:rPr>
-        <w:tab/>
-      </w:r>
-      <w:r>
-        <w:rPr>
-          <w:b/>
-          <w:bCs/>
-        </w:rPr>
-        <w:t>Bot Wiring</w:t>
-      </w:r>
     </w:p>
     <w:p>
       <w:pPr>
@@ -3983,11 +3771,10 @@
         <w:autoSpaceDN w:val="0"/>
         <w:adjustRightInd w:val="0"/>
         <w:spacing w:line="260" w:lineRule="exact"/>
-        <w:rPr>
-          <w:b/>
-          <w:bCs/>
-        </w:rPr>
-      </w:pPr>
+      </w:pPr>
+      <w:r>
+        <w:t>The Bot Wiring module is started from the Arduino IDE if the Wiring Configuration Menu is selected. This menu allows the user to connect previously added components to the 3D Arduino hardware. The user can click and drag connections between pins on the Arduino and pins on specific components. Connections are sent directly to the Emulated Arduino to update component and pin relationships.</w:t>
+      </w:r>
     </w:p>
     <w:p>
       <w:pPr>
@@ -4000,36 +3787,6 @@
         <w:adjustRightInd w:val="0"/>
         <w:spacing w:line="260" w:lineRule="exact"/>
       </w:pPr>
-      <w:r>
-        <w:t xml:space="preserve">The Bot Wiring module </w:t>
-      </w:r>
-      <w:r>
-        <w:t xml:space="preserve">is </w:t>
-      </w:r>
-      <w:r>
-        <w:t xml:space="preserve">started from the Arduino IDE if </w:t>
-      </w:r>
-      <w:r>
-        <w:t xml:space="preserve">the </w:t>
-      </w:r>
-      <w:r>
-        <w:t>Wiring</w:t>
-      </w:r>
-      <w:r>
-        <w:t xml:space="preserve"> Configuration Menu is selected</w:t>
-      </w:r>
-      <w:r>
-        <w:t>. This</w:t>
-      </w:r>
-      <w:r>
-        <w:t xml:space="preserve"> menu allows the user to connect previously added components to the 3D Arduino hardware. The user can click and drag connections between pins on the Arduino and pins on specific components.</w:t>
-      </w:r>
-      <w:r>
-        <w:t xml:space="preserve"> </w:t>
-      </w:r>
-      <w:r>
-        <w:t>Connections are sent directly to the Emulated Arduino to update component and pin relationships.</w:t>
-      </w:r>
     </w:p>
     <w:p>
       <w:pPr>
@@ -4041,7 +3798,32 @@
         <w:autoSpaceDN w:val="0"/>
         <w:adjustRightInd w:val="0"/>
         <w:spacing w:line="260" w:lineRule="exact"/>
-      </w:pPr>
+        <w:rPr>
+          <w:b/>
+          <w:bCs/>
+        </w:rPr>
+      </w:pPr>
+      <w:r>
+        <w:rPr>
+          <w:b/>
+          <w:bCs/>
+        </w:rPr>
+        <w:t>2.1.4</w:t>
+      </w:r>
+      <w:r>
+        <w:rPr>
+          <w:b/>
+          <w:bCs/>
+        </w:rPr>
+        <w:tab/>
+      </w:r>
+      <w:r>
+        <w:rPr>
+          <w:b/>
+          <w:bCs/>
+        </w:rPr>
+        <w:t>Arduino IDE</w:t>
+      </w:r>
     </w:p>
     <w:p>
       <w:pPr>
@@ -4058,27 +3840,6 @@
           <w:bCs/>
         </w:rPr>
       </w:pPr>
-      <w:r>
-        <w:rPr>
-          <w:b/>
-          <w:bCs/>
-        </w:rPr>
-        <w:t>2.1.4</w:t>
-      </w:r>
-      <w:r>
-        <w:rPr>
-          <w:b/>
-          <w:bCs/>
-        </w:rPr>
-        <w:tab/>
-      </w:r>
-      <w:r>
-        <w:rPr>
-          <w:b/>
-          <w:bCs/>
-        </w:rPr>
-        <w:t>Arduino IDE</w:t>
-      </w:r>
     </w:p>
     <w:p>
       <w:pPr>
@@ -4090,11 +3851,10 @@
         <w:autoSpaceDN w:val="0"/>
         <w:adjustRightInd w:val="0"/>
         <w:spacing w:line="260" w:lineRule="exact"/>
-        <w:rPr>
-          <w:b/>
-          <w:bCs/>
-        </w:rPr>
-      </w:pPr>
+      </w:pPr>
+      <w:r>
+        <w:t>This project is executed from a java executable which will display an in-house interpretation of Arduino IDE. The Arduino IDE allows the user to write, build, or and execute code (Actions like build would update the Arduino Emulator with written behavior if logically viable, and actions like execute would run the Arduino Emulator’s behavior. The Arduino IDE will be the initial hub of communication between subsystems from the user’s point of view. There will be user interfaces accessed from this menu that allow the user to run simulations, build/update emulator code, and add/customize/wire components on the virtual bot.</w:t>
+      </w:r>
     </w:p>
     <w:p>
       <w:pPr>
@@ -4107,30 +3867,6 @@
         <w:adjustRightInd w:val="0"/>
         <w:spacing w:line="260" w:lineRule="exact"/>
       </w:pPr>
-      <w:r>
-        <w:t xml:space="preserve">This project is executed from a java executable which will display an </w:t>
-      </w:r>
-      <w:r>
-        <w:t>in-house</w:t>
-      </w:r>
-      <w:r>
-        <w:t xml:space="preserve"> interpretation of Arduino IDE. </w:t>
-      </w:r>
-      <w:r>
-        <w:t>The Arduino IDE allows the user to write, build, or and execute code (</w:t>
-      </w:r>
-      <w:r>
-        <w:t xml:space="preserve">Actions like build would update the Arduino Emulator with written behavior if logically viable, and actions like execute would run the Arduino Emulator’s behavior. The Arduino IDE will be the initial hub of communication between subsystems from the </w:t>
-      </w:r>
-      <w:r>
-        <w:t>user’s</w:t>
-      </w:r>
-      <w:r>
-        <w:t xml:space="preserve"> point of view. There will be user interfaces accessed from this menu that allow the user to run simulations, build/update emulator code, </w:t>
-      </w:r>
-      <w:r>
-        <w:t>and add/customize/wire components on the virtual bot.</w:t>
-      </w:r>
     </w:p>
     <w:p>
       <w:pPr>
@@ -4142,7 +3878,39 @@
         <w:autoSpaceDN w:val="0"/>
         <w:adjustRightInd w:val="0"/>
         <w:spacing w:line="260" w:lineRule="exact"/>
-      </w:pPr>
+        <w:rPr>
+          <w:b/>
+          <w:bCs/>
+        </w:rPr>
+      </w:pPr>
+      <w:r>
+        <w:rPr>
+          <w:b/>
+          <w:bCs/>
+        </w:rPr>
+        <w:t>2.1.5</w:t>
+      </w:r>
+      <w:r>
+        <w:rPr>
+          <w:b/>
+          <w:bCs/>
+        </w:rPr>
+        <w:tab/>
+      </w:r>
+      <w:r>
+        <w:rPr>
+          <w:b/>
+          <w:bCs/>
+        </w:rPr>
+        <w:t>Arduino Emulation</w:t>
+      </w:r>
+      <w:r>
+        <w:rPr>
+          <w:b/>
+          <w:bCs/>
+        </w:rPr>
+        <w:br/>
+      </w:r>
     </w:p>
     <w:p>
       <w:pPr>
@@ -4155,103 +3923,39 @@
         <w:adjustRightInd w:val="0"/>
         <w:spacing w:line="260" w:lineRule="exact"/>
         <w:rPr>
-          <w:b/>
-          <w:bCs/>
-        </w:rPr>
-      </w:pPr>
-      <w:r>
-        <w:rPr>
-          <w:b/>
-          <w:bCs/>
-        </w:rPr>
-        <w:t>2.1.5</w:t>
-      </w:r>
-      <w:r>
-        <w:rPr>
-          <w:b/>
-          <w:bCs/>
-        </w:rPr>
-        <w:tab/>
-      </w:r>
-      <w:r>
-        <w:rPr>
-          <w:b/>
-          <w:bCs/>
-        </w:rPr>
-        <w:t>Arduino Emulation</w:t>
-      </w:r>
-      <w:r>
-        <w:rPr>
-          <w:b/>
-          <w:bCs/>
-        </w:rPr>
-        <w:br/>
-      </w:r>
-    </w:p>
-    <w:p>
-      <w:pPr>
-        <w:widowControl w:val="0"/>
-        <w:tabs>
-          <w:tab w:val="left" w:pos="691"/>
-        </w:tabs>
-        <w:autoSpaceDE w:val="0"/>
-        <w:autoSpaceDN w:val="0"/>
-        <w:adjustRightInd w:val="0"/>
-        <w:spacing w:line="260" w:lineRule="exact"/>
-        <w:rPr>
-          <w:bCs/>
-        </w:rPr>
-      </w:pPr>
-      <w:r>
-        <w:t>This Arduino IDE will create a single instance of an Arduino Board Object</w:t>
-      </w:r>
-      <w:r>
-        <w:t xml:space="preserve"> which is constructed with an array of Analog and Digital IO pins, </w:t>
-      </w:r>
-      <w:r>
-        <w:t>G</w:t>
-      </w:r>
-      <w:r>
-        <w:t xml:space="preserve">round pins, 5-Volt pins, and 3.3-Volt Pins. Using class methods </w:t>
-      </w:r>
-      <w:r>
-        <w:t>(</w:t>
-      </w:r>
-      <w:proofErr w:type="gramStart"/>
-      <w:r>
-        <w:t>digitalWrite(</w:t>
-      </w:r>
-      <w:proofErr w:type="gramEnd"/>
-      <w:r>
-        <w:t xml:space="preserve">), analogWrite()) </w:t>
-      </w:r>
-      <w:r>
-        <w:t xml:space="preserve">from this object the Arduino class can write voltages to these pins. Pins </w:t>
-      </w:r>
-      <w:r>
-        <w:t>are built with a doubly linked-list structure</w:t>
-      </w:r>
-      <w:r>
-        <w:t xml:space="preserve"> such that </w:t>
-      </w:r>
-      <w:r>
-        <w:t>a</w:t>
-      </w:r>
-      <w:r>
-        <w:t xml:space="preserve"> pin has a next and a previous reference to other pins with a default null value for each attribute. This pin structure allows for voltage to be sent up the chain to each next node</w:t>
-      </w:r>
-      <w:r>
-        <w:t xml:space="preserve"> facilitated by the simulation </w:t>
+          <w:bCs/>
+        </w:rPr>
+      </w:pPr>
+      <w:r>
+        <w:t>This Arduino IDE will create a single instance of an Arduino Board Object which is constructed with an array of Analog and Digital IO pins, Ground pins, 5-Volt pins, and 3.3-Volt Pins. Using class methods (</w:t>
+      </w:r>
+      <w:proofErr w:type="spellStart"/>
+      <w:r>
+        <w:t>digitalWrite</w:t>
+      </w:r>
+      <w:proofErr w:type="spellEnd"/>
+      <w:r>
+        <w:t xml:space="preserve">(), </w:t>
+      </w:r>
+      <w:proofErr w:type="spellStart"/>
+      <w:r>
+        <w:t>analogWrite</w:t>
+      </w:r>
+      <w:proofErr w:type="spellEnd"/>
+      <w:r>
+        <w:t xml:space="preserve">()) from this object the Arduino class can write voltages to these pins. Pins are built with a doubly linked-list structure such that a pin has a next and a previous reference to other pins with a default null value for each attribute. This pin structure allows for voltage to be sent up the chain to each next node facilitated by the simulation manager. The Arduino Emulation has reference to a </w:t>
+      </w:r>
+      <w:proofErr w:type="spellStart"/>
+      <w:r>
+        <w:t>ArrayList</w:t>
+      </w:r>
+      <w:proofErr w:type="spellEnd"/>
+      <w:r>
+        <w:t xml:space="preserve"> of abstract components that can </w:t>
       </w:r>
       <w:r>
         <w:lastRenderedPageBreak/>
-        <w:t>manager. The Arduino Emulation has reference to a ArrayList of abstract components that can represent real life components IE: LEDs, Sensors, Motors, etc. Each of these components have their own</w:t>
-      </w:r>
-      <w:r>
-        <w:t xml:space="preserve"> array of</w:t>
-      </w:r>
-      <w:r>
-        <w:t xml:space="preserve"> pins, and requirements to be powered whether that be through simultaneously holding pins with enough voltage, or access to ground.</w:t>
+        <w:t>represent real life components IE: LEDs, Sensors, Motors, etc. Each of these components have their own array of pins, and requirements to be powered whether that be through simultaneously holding pins with enough voltage, or access to ground.</w:t>
       </w:r>
     </w:p>
     <w:p>
@@ -4273,8 +3977,8 @@
         <w:rPr>
           <w:noProof/>
         </w:rPr>
-        <w:pict w14:anchorId="619912E6">
-          <v:shape id="_x0000_s1036" type="#_x0000_t75" style="position:absolute;left:0;text-align:left;margin-left:-.2pt;margin-top:10pt;width:445.7pt;height:297.7pt;z-index:3">
+        <w:pict w14:anchorId="2D3B8D06">
+          <v:shape id="_x0000_s1046" type="#_x0000_t75" style="position:absolute;left:0;text-align:left;margin-left:-.2pt;margin-top:10pt;width:445.7pt;height:297.7pt;z-index:3">
             <v:imagedata r:id="rId15" o:title="unknown"/>
             <w10:wrap type="square"/>
           </v:shape>
@@ -4604,12 +4308,12 @@
       <w:pPr>
         <w:pStyle w:val="Heading2"/>
       </w:pPr>
-      <w:bookmarkStart w:id="10" w:name="_Toc89038191"/>
+      <w:bookmarkStart w:id="11" w:name="_Toc89038191"/>
       <w:r>
         <w:lastRenderedPageBreak/>
         <w:t>Internal Communications Architecture</w:t>
       </w:r>
-      <w:bookmarkEnd w:id="10"/>
+      <w:bookmarkEnd w:id="11"/>
     </w:p>
     <w:p>
       <w:pPr>
@@ -4629,49 +4333,7 @@
         <w:rPr>
           <w:bCs/>
         </w:rPr>
-        <w:t xml:space="preserve">The EGR101 Simulation </w:t>
-      </w:r>
-      <w:r>
-        <w:rPr>
-          <w:bCs/>
-        </w:rPr>
-        <w:t xml:space="preserve">Software handles communication through </w:t>
-      </w:r>
-      <w:r>
-        <w:rPr>
-          <w:bCs/>
-        </w:rPr>
-        <w:t xml:space="preserve">a Java Application Manager class. </w:t>
-      </w:r>
-      <w:r>
-        <w:rPr>
-          <w:bCs/>
-        </w:rPr>
-        <w:t xml:space="preserve">A Server Socket is </w:t>
-      </w:r>
-      <w:r>
-        <w:rPr>
-          <w:bCs/>
-        </w:rPr>
-        <w:t xml:space="preserve">opened </w:t>
-      </w:r>
-      <w:r>
-        <w:rPr>
-          <w:bCs/>
-        </w:rPr>
-        <w:t xml:space="preserve">from the Java application </w:t>
-      </w:r>
-      <w:r>
-        <w:rPr>
-          <w:bCs/>
-        </w:rPr>
-        <w:t xml:space="preserve">and used to communicate via TCP </w:t>
-      </w:r>
-      <w:r>
-        <w:rPr>
-          <w:bCs/>
-        </w:rPr>
-        <w:t>in 3 different scenarios.</w:t>
+        <w:t>The EGR101 Simulation Software handles communication through a Java Application Manager class. A Server Socket is opened from the Java application and used to communicate via TCP in 3 different scenarios.</w:t>
       </w:r>
     </w:p>
     <w:p>
@@ -4763,49 +4425,21 @@
         <w:rPr>
           <w:bCs/>
         </w:rPr>
-        <w:t xml:space="preserve">Packets are sent from </w:t>
-      </w:r>
-      <w:r>
-        <w:rPr>
-          <w:bCs/>
-        </w:rPr>
-        <w:t>the Bot Component M</w:t>
-      </w:r>
-      <w:r>
-        <w:rPr>
-          <w:bCs/>
-        </w:rPr>
-        <w:t xml:space="preserve">enu to </w:t>
-      </w:r>
-      <w:r>
-        <w:rPr>
-          <w:bCs/>
-        </w:rPr>
-        <w:t xml:space="preserve">the </w:t>
-      </w:r>
-      <w:r>
-        <w:rPr>
-          <w:bCs/>
-        </w:rPr>
-        <w:t>Java Server</w:t>
-      </w:r>
-      <w:r>
-        <w:rPr>
-          <w:bCs/>
-        </w:rPr>
-        <w:t xml:space="preserve"> </w:t>
-      </w:r>
-      <w:r>
-        <w:rPr>
-          <w:bCs/>
-        </w:rPr>
-        <w:t>to update Emulated Arduino Component ArrayList with addition</w:t>
-      </w:r>
-      <w:r>
-        <w:rPr>
-          <w:bCs/>
-        </w:rPr>
-        <w:t>s or edits to previously existing components</w:t>
+        <w:t xml:space="preserve">Packets are sent from the Bot Component Menu to the Java Server to update Emulated Arduino Component </w:t>
+      </w:r>
+      <w:proofErr w:type="spellStart"/>
+      <w:r>
+        <w:rPr>
+          <w:bCs/>
+        </w:rPr>
+        <w:t>ArrayList</w:t>
+      </w:r>
+      <w:proofErr w:type="spellEnd"/>
+      <w:r>
+        <w:rPr>
+          <w:bCs/>
+        </w:rPr>
+        <w:t xml:space="preserve"> with additions or edits to previously existing components</w:t>
       </w:r>
       <w:r>
         <w:rPr>
@@ -4865,13 +4499,7 @@
         <w:rPr>
           <w:bCs/>
         </w:rPr>
-        <w:t xml:space="preserve">Packets are sent from the Java Server to the Bot Wiring Interface to set up the initial </w:t>
-      </w:r>
-      <w:r>
-        <w:rPr>
-          <w:bCs/>
-        </w:rPr>
-        <w:t>wiring view.</w:t>
+        <w:t>Packets are sent from the Java Server to the Bot Wiring Interface to set up the initial wiring view.</w:t>
       </w:r>
     </w:p>
     <w:p>
@@ -4895,19 +4523,7 @@
         <w:rPr>
           <w:bCs/>
         </w:rPr>
-        <w:t xml:space="preserve">Packets are sent from the </w:t>
-      </w:r>
-      <w:r>
-        <w:rPr>
-          <w:bCs/>
-        </w:rPr>
-        <w:t xml:space="preserve">Bot Wiring Interface to update </w:t>
-      </w:r>
-      <w:r>
-        <w:rPr>
-          <w:bCs/>
-        </w:rPr>
-        <w:t>components with newly added or removed pin connections</w:t>
+        <w:t>Packets are sent from the Bot Wiring Interface to update components with newly added or removed pin connections</w:t>
       </w:r>
       <w:r>
         <w:rPr>
@@ -4991,13 +4607,7 @@
         <w:rPr>
           <w:bCs/>
         </w:rPr>
-        <w:t xml:space="preserve">Packets are sent from the Arduino to communicate </w:t>
-      </w:r>
-      <w:r>
-        <w:rPr>
-          <w:bCs/>
-        </w:rPr>
-        <w:t>component behavior that shall be reflected in the bot simulation display.</w:t>
+        <w:t>Packets are sent from the Arduino to communicate component behavior that shall be reflected in the bot simulation display.</w:t>
       </w:r>
     </w:p>
     <w:p>
@@ -5018,8 +4628,8 @@
         <w:rPr>
           <w:noProof/>
         </w:rPr>
-        <w:pict w14:anchorId="68A288E8">
-          <v:shape id="_x0000_s1037" type="#_x0000_t75" style="position:absolute;margin-left:0;margin-top:13.25pt;width:448.15pt;height:258.25pt;z-index:1">
+        <w:pict w14:anchorId="609DEB4E">
+          <v:shape id="_x0000_s1044" type="#_x0000_t75" style="position:absolute;margin-left:0;margin-top:13.25pt;width:448.15pt;height:258.25pt;z-index:1">
             <v:imagedata r:id="rId16" o:title="unknown"/>
             <w10:wrap type="square"/>
           </v:shape>
@@ -5030,12 +4640,12 @@
       <w:pPr>
         <w:pStyle w:val="Heading1"/>
       </w:pPr>
-      <w:bookmarkStart w:id="11" w:name="_Toc89038192"/>
+      <w:bookmarkStart w:id="12" w:name="_Toc89038192"/>
       <w:r>
         <w:lastRenderedPageBreak/>
         <w:t>HUMAN-MACHINE INTERFACE</w:t>
       </w:r>
-      <w:bookmarkEnd w:id="11"/>
+      <w:bookmarkEnd w:id="12"/>
     </w:p>
     <w:p>
       <w:pPr>
@@ -5063,24 +4673,18 @@
       <w:pPr>
         <w:pStyle w:val="Heading2"/>
       </w:pPr>
-      <w:bookmarkStart w:id="12" w:name="_Toc89038193"/>
+      <w:bookmarkStart w:id="13" w:name="_Toc89038193"/>
       <w:r>
         <w:t>Inputs</w:t>
       </w:r>
-      <w:bookmarkEnd w:id="12"/>
+      <w:bookmarkEnd w:id="13"/>
     </w:p>
     <w:p>
       <w:pPr>
         <w:ind w:left="576"/>
       </w:pPr>
       <w:r>
-        <w:t xml:space="preserve">User input will come in the form of </w:t>
-      </w:r>
-      <w:r>
-        <w:t>interactions with the different UI elements depending on the interface</w:t>
-      </w:r>
-      <w:r>
-        <w:t>. These will be broken up into these interface sections.</w:t>
+        <w:t>User input will come in the form of interactions with the different UI elements depending on the interface. These will be broken up into these interface sections.</w:t>
       </w:r>
     </w:p>
     <w:p>
@@ -5101,14 +4705,7 @@
           <w:b/>
           <w:bCs/>
         </w:rPr>
-        <w:t xml:space="preserve">3.1.1 </w:t>
-      </w:r>
-      <w:r>
-        <w:rPr>
-          <w:b/>
-          <w:bCs/>
-        </w:rPr>
-        <w:t>Arduino IDE:</w:t>
+        <w:t>3.1.1 Arduino IDE:</w:t>
       </w:r>
     </w:p>
     <w:p>
@@ -5130,10 +4727,7 @@
         </w:numPr>
       </w:pPr>
       <w:r>
-        <w:t xml:space="preserve">The user can </w:t>
-      </w:r>
-      <w:r>
-        <w:t>select the build button</w:t>
+        <w:t>The user can select the build button</w:t>
       </w:r>
     </w:p>
     <w:p>
@@ -5155,10 +4749,7 @@
         </w:numPr>
       </w:pPr>
       <w:r>
-        <w:t xml:space="preserve">The user can select </w:t>
-      </w:r>
-      <w:r>
-        <w:t>buttons regarding save/save as/ open</w:t>
+        <w:t>The user can select buttons regarding save/save as/ open</w:t>
       </w:r>
     </w:p>
     <w:p>
@@ -5172,8 +4763,8 @@
         <w:rPr>
           <w:noProof/>
         </w:rPr>
-        <w:pict w14:anchorId="5934C5F6">
-          <v:shape id="Picture 1" o:spid="_x0000_s1041" type="#_x0000_t75" style="position:absolute;left:0;text-align:left;margin-left:-26.25pt;margin-top:39.6pt;width:528.75pt;height:392.45pt;z-index:5;visibility:visible">
+        <w:pict w14:anchorId="2558FE28">
+          <v:shape id="Picture 1" o:spid="_x0000_s1048" type="#_x0000_t75" style="position:absolute;left:0;text-align:left;margin-left:-26.25pt;margin-top:39.6pt;width:528.75pt;height:392.45pt;z-index:5;visibility:visible">
             <v:imagedata r:id="rId17" o:title=""/>
             <w10:wrap type="square"/>
           </v:shape>
@@ -5205,14 +4796,7 @@
           <w:b/>
           <w:bCs/>
         </w:rPr>
-        <w:t xml:space="preserve">3.1.2 </w:t>
-      </w:r>
-      <w:r>
-        <w:rPr>
-          <w:b/>
-          <w:bCs/>
-        </w:rPr>
-        <w:t>Bot Design GUI</w:t>
+        <w:t>3.1.2 Bot Design GUI</w:t>
       </w:r>
       <w:r>
         <w:rPr>
@@ -5230,10 +4814,7 @@
         </w:numPr>
       </w:pPr>
       <w:r>
-        <w:t xml:space="preserve">The user can </w:t>
-      </w:r>
-      <w:r>
-        <w:t>select individual components from the bot by hovering over and clicking those components</w:t>
+        <w:t>The user can select individual components from the bot by hovering over and clicking those components</w:t>
       </w:r>
     </w:p>
     <w:p>
@@ -5299,10 +4880,7 @@
         </w:numPr>
       </w:pPr>
       <w:r>
-        <w:t>Component</w:t>
-      </w:r>
-      <w:r>
-        <w:t>s</w:t>
+        <w:t>Components</w:t>
       </w:r>
     </w:p>
     <w:p>
@@ -5346,10 +4924,7 @@
         </w:numPr>
       </w:pPr>
       <w:r>
-        <w:t xml:space="preserve">The user can drag and drop </w:t>
-      </w:r>
-      <w:r>
-        <w:t>from the menu Items with pictures under either the Sensor or General</w:t>
+        <w:t>The user can drag and drop from the menu Items with pictures under either Sensor or General</w:t>
       </w:r>
     </w:p>
     <w:p>
@@ -5371,16 +4946,7 @@
         </w:numPr>
       </w:pPr>
       <w:r>
-        <w:t xml:space="preserve">The user can drag </w:t>
-      </w:r>
-      <w:r>
-        <w:t xml:space="preserve">a connection </w:t>
-      </w:r>
-      <w:r>
-        <w:t xml:space="preserve">from the </w:t>
-      </w:r>
-      <w:r>
-        <w:t>3D pin to any component pin</w:t>
+        <w:t>The user can drag a connection from the 3D pin to any component pin</w:t>
       </w:r>
     </w:p>
     <w:p>
@@ -5388,8 +4954,8 @@
         <w:rPr>
           <w:noProof/>
         </w:rPr>
-        <w:pict w14:anchorId="2EBF41A0">
-          <v:shape id="_x0000_s1042" type="#_x0000_t75" style="position:absolute;margin-left:0;margin-top:12.8pt;width:461.25pt;height:351.25pt;z-index:6;visibility:visible">
+        <w:pict w14:anchorId="621B10CE">
+          <v:shape id="_x0000_s1049" type="#_x0000_t75" style="position:absolute;margin-left:0;margin-top:12.8pt;width:461.25pt;height:351.25pt;z-index:6;visibility:visible">
             <v:imagedata r:id="rId18" o:title=""/>
             <w10:wrap type="square"/>
           </v:shape>
@@ -5400,25 +4966,19 @@
       <w:pPr>
         <w:pStyle w:val="Heading2"/>
       </w:pPr>
-      <w:bookmarkStart w:id="13" w:name="_Toc89038194"/>
+      <w:bookmarkStart w:id="14" w:name="_Toc89038194"/>
       <w:r>
         <w:lastRenderedPageBreak/>
         <w:t>Outputs</w:t>
       </w:r>
-      <w:bookmarkEnd w:id="13"/>
+      <w:bookmarkEnd w:id="14"/>
     </w:p>
     <w:p>
       <w:pPr>
         <w:ind w:left="576"/>
       </w:pPr>
       <w:r>
-        <w:t xml:space="preserve">Outputs described in this section will occur </w:t>
-      </w:r>
-      <w:r>
-        <w:t>after associated inputs.</w:t>
-      </w:r>
-      <w:r>
-        <w:t xml:space="preserve"> Refer to 3.1 for these inputs.</w:t>
+        <w:t>Outputs described in this section will occur after associated inputs. Refer to 3.1 for these inputs.</w:t>
       </w:r>
       <w:r>
         <w:br/>
@@ -5481,13 +5041,15 @@
         </w:numPr>
       </w:pPr>
       <w:r>
-        <w:t xml:space="preserve">The build will occur </w:t>
-      </w:r>
-      <w:r>
-        <w:t>if</w:t>
-      </w:r>
-      <w:r>
-        <w:t xml:space="preserve"> there are no syntax / logical errors present in the TextArea.</w:t>
+        <w:t xml:space="preserve">The build will occur if there are no syntax / logical errors present in the </w:t>
+      </w:r>
+      <w:proofErr w:type="spellStart"/>
+      <w:r>
+        <w:t>TextArea</w:t>
+      </w:r>
+      <w:proofErr w:type="spellEnd"/>
+      <w:r>
+        <w:t>.</w:t>
       </w:r>
     </w:p>
     <w:p>
@@ -5509,10 +5071,23 @@
         </w:numPr>
       </w:pPr>
       <w:r>
-        <w:t xml:space="preserve">Save will save the current file </w:t>
-      </w:r>
-      <w:r>
-        <w:t>if it has already been saved, Save As will save the current TextArea to a file location on the local system. Open will swap the code within the TextArea with one specified by the user.</w:t>
+        <w:t xml:space="preserve">Save will save the current file if it has already been saved, Save As will save the current </w:t>
+      </w:r>
+      <w:proofErr w:type="spellStart"/>
+      <w:r>
+        <w:t>TextArea</w:t>
+      </w:r>
+      <w:proofErr w:type="spellEnd"/>
+      <w:r>
+        <w:t xml:space="preserve"> to a file location on the local system. Open will swap the code within the </w:t>
+      </w:r>
+      <w:proofErr w:type="spellStart"/>
+      <w:r>
+        <w:t>TextArea</w:t>
+      </w:r>
+      <w:proofErr w:type="spellEnd"/>
+      <w:r>
+        <w:t xml:space="preserve"> with one specified by the user.</w:t>
       </w:r>
     </w:p>
     <w:p>
@@ -5523,16 +5098,7 @@
         </w:numPr>
       </w:pPr>
       <w:r>
-        <w:t xml:space="preserve">The </w:t>
-      </w:r>
-      <w:r>
-        <w:t xml:space="preserve">bot design button will </w:t>
-      </w:r>
-      <w:r>
-        <w:t>display an</w:t>
-      </w:r>
-      <w:r>
-        <w:t xml:space="preserve"> instance of Unity that will allow the user to update component state and wiring state.</w:t>
+        <w:t>The bot design button will display an instance of Unity that will allow the user to update component state and wiring state.</w:t>
       </w:r>
     </w:p>
     <w:p>
@@ -5570,10 +5136,7 @@
         <w:ind w:left="1440"/>
       </w:pPr>
       <w:r>
-        <w:t xml:space="preserve">After the user has selected the component the info panel will update with information </w:t>
-      </w:r>
-      <w:r>
-        <w:t>related to the component selected.</w:t>
+        <w:t>After the user has selected the component, the info panel will update with information related to the component selected.</w:t>
       </w:r>
     </w:p>
     <w:p>
@@ -5585,13 +5148,7 @@
         <w:ind w:left="1440"/>
       </w:pPr>
       <w:r>
-        <w:t xml:space="preserve">Menus selected by the user will update a view of their dropdowns or (if a </w:t>
-      </w:r>
-      <w:r>
-        <w:t>component or</w:t>
-      </w:r>
-      <w:r>
-        <w:t xml:space="preserve"> preset) will update the images within the toolbar with related components or presets.</w:t>
+        <w:t>Menus selected by the user will update a view of their dropdowns or (if a component or preset) will update the images within the toolbar with related components or presets.</w:t>
       </w:r>
     </w:p>
     <w:p>
@@ -5603,7 +5160,7 @@
         <w:ind w:left="1440"/>
       </w:pPr>
       <w:r>
-        <w:t>An instance of those menu items will instantiate in 3 dimensions and be allowed to snap to the bot.</w:t>
+        <w:t>An instance of the selected menu items will instantiate in 3 dimensions and be allowed to snap to the bot.</w:t>
       </w:r>
     </w:p>
     <w:p>
@@ -5615,7 +5172,7 @@
         <w:ind w:left="1440"/>
       </w:pPr>
       <w:r>
-        <w:t>After releasing a drag and drop onto the bot the component added will become a child of the bot object</w:t>
+        <w:t>After releasing a drag and drop onto the bot, the component added will become a child of the bot object</w:t>
       </w:r>
     </w:p>
     <w:p>
@@ -5634,11 +5191,11 @@
       <w:pPr>
         <w:pStyle w:val="Heading1"/>
       </w:pPr>
-      <w:bookmarkStart w:id="14" w:name="_Toc89038195"/>
+      <w:bookmarkStart w:id="15" w:name="_Toc89038195"/>
       <w:r>
         <w:t>DETAILED DESIGN</w:t>
       </w:r>
-      <w:bookmarkEnd w:id="14"/>
+      <w:bookmarkEnd w:id="15"/>
     </w:p>
     <w:p>
       <w:pPr>
@@ -5666,45 +5223,18 @@
       <w:pPr>
         <w:pStyle w:val="Heading2"/>
       </w:pPr>
-      <w:bookmarkStart w:id="15" w:name="_Toc89038196"/>
+      <w:bookmarkStart w:id="16" w:name="_Toc89038196"/>
       <w:r>
         <w:t>Software Detailed Design</w:t>
       </w:r>
-      <w:bookmarkEnd w:id="15"/>
+      <w:bookmarkEnd w:id="16"/>
     </w:p>
     <w:p>
       <w:pPr>
         <w:ind w:left="576"/>
       </w:pPr>
       <w:r>
-        <w:t xml:space="preserve">This section will be broken up into </w:t>
-      </w:r>
-      <w:r>
-        <w:t>two</w:t>
-      </w:r>
-      <w:r>
-        <w:t xml:space="preserve"> separate sections dealing with the outward facing</w:t>
-      </w:r>
-      <w:r>
-        <w:t xml:space="preserve"> display interface, and the inner </w:t>
-      </w:r>
-      <w:r>
-        <w:t xml:space="preserve">emulated system. The display section will contain </w:t>
-      </w:r>
-      <w:r>
-        <w:t xml:space="preserve">a </w:t>
-      </w:r>
-      <w:r>
-        <w:t>breakdown</w:t>
-      </w:r>
-      <w:r>
-        <w:t xml:space="preserve"> of the scripts and java files relating to EGR101 Simulation display, bot design, wiring, and Arduino IDE</w:t>
-      </w:r>
-      <w:r>
-        <w:t xml:space="preserve">. The emulation portion will describe the software of the simulated Arduino, its behaviors, and its </w:t>
-      </w:r>
-      <w:r>
-        <w:t>simulation.</w:t>
+        <w:t>This section will be broken up into two separate sections dealing with the outward facing display interface and the inner emulated system. The display section will contain a breakdown of the scripts and Java files relating to EGR101 Simulation display, bot design, wiring, and Arduino IDE. The emulation portion will describe the software of the simulated Arduino, its behaviors, and its simulation.</w:t>
       </w:r>
     </w:p>
     <w:p>
@@ -5716,8 +5246,8 @@
           <w:noProof/>
         </w:rPr>
         <w:lastRenderedPageBreak/>
-        <w:pict w14:anchorId="13C4AB5E">
-          <v:shape id="_x0000_s1038" type="#_x0000_t75" style="position:absolute;left:0;text-align:left;margin-left:-.05pt;margin-top:13.35pt;width:500.3pt;height:303pt;z-index:2">
+        <w:pict w14:anchorId="4360AB97">
+          <v:shape id="_x0000_s1045" type="#_x0000_t75" style="position:absolute;left:0;text-align:left;margin-left:-.05pt;margin-top:13.35pt;width:500.3pt;height:303pt;z-index:2">
             <v:imagedata r:id="rId19" o:title="unknown"/>
             <w10:wrap type="square"/>
           </v:shape>
@@ -5768,22 +5298,7 @@
         <w:ind w:left="1080"/>
       </w:pPr>
       <w:r>
-        <w:t xml:space="preserve">The figure below represents the UML diagram of the EGR101 Simulation </w:t>
-      </w:r>
-      <w:r>
-        <w:t xml:space="preserve">Emulated Arduino code, and related management objects like the </w:t>
-      </w:r>
-      <w:r>
-        <w:t>A</w:t>
-      </w:r>
-      <w:r>
-        <w:t xml:space="preserve">pplication manager, and </w:t>
-      </w:r>
-      <w:r>
-        <w:t>S</w:t>
-      </w:r>
-      <w:r>
-        <w:t>imulation manager.</w:t>
+        <w:t>The figure below represents the UML diagram of the EGR101 Simulation Emulated Arduino code, and related management objects like the Application manager, and Simulation manager.</w:t>
       </w:r>
     </w:p>
     <w:p>
@@ -5852,10 +5367,7 @@
       </w:r>
       <w:proofErr w:type="spellEnd"/>
       <w:r>
-        <w:t xml:space="preserve"> and abstract Component classes. Pin contains</w:t>
-      </w:r>
-      <w:r>
-        <w:t xml:space="preserve"> 3 different ENUM types, </w:t>
+        <w:t xml:space="preserve"> and abstract Component classes. Pin contains 3 different ENUM types, </w:t>
       </w:r>
       <w:proofErr w:type="spellStart"/>
       <w:r>
@@ -5887,19 +5399,7 @@
       </w:r>
       <w:proofErr w:type="gramEnd"/>
       <w:r>
-        <w:t xml:space="preserve"> </w:t>
-      </w:r>
-      <w:r>
-        <w:t xml:space="preserve">resistance, </w:t>
-      </w:r>
-      <w:r>
-        <w:t xml:space="preserve">voltage, and current double values, </w:t>
-      </w:r>
-      <w:r>
-        <w:t>a reference to the next and previous Pin</w:t>
-      </w:r>
-      <w:r>
-        <w:t xml:space="preserve"> and finally a Boolean value that indicates whether the pin is local to Arduino. Pin objects are instantiated into arrays in the </w:t>
+        <w:t xml:space="preserve"> resistance, voltage, and current double values, a reference to the next and previous Pin and finally a Boolean value that indicates whether the pin is local to Arduino. Pin objects are instantiated into arrays in the </w:t>
       </w:r>
       <w:proofErr w:type="spellStart"/>
       <w:r>
@@ -5907,10 +5407,7 @@
       </w:r>
       <w:proofErr w:type="spellEnd"/>
       <w:r>
-        <w:t xml:space="preserve"> </w:t>
-      </w:r>
-      <w:r>
-        <w:t>class. And are used like chains of connections between the local Arduino to components.</w:t>
+        <w:t xml:space="preserve"> class. And are used like chains of connections between the local Arduino to components.</w:t>
       </w:r>
     </w:p>
     <w:p>
@@ -5942,22 +5439,7 @@
       </w:r>
       <w:proofErr w:type="spellEnd"/>
       <w:r>
-        <w:t xml:space="preserve"> </w:t>
-      </w:r>
-      <w:r>
-        <w:t xml:space="preserve">is a class that </w:t>
-      </w:r>
-      <w:r>
-        <w:t xml:space="preserve">manages </w:t>
-      </w:r>
-      <w:r>
-        <w:t>digital IO, analog IO, ground, 5V and 3.3V pins. Base</w:t>
-      </w:r>
-      <w:r>
-        <w:t xml:space="preserve"> Arduino allows for calls that can write voltages to digital IO and analog IO pins. The class contains </w:t>
-      </w:r>
-      <w:r>
-        <w:t xml:space="preserve">methods </w:t>
+        <w:t xml:space="preserve"> is a class that manages digital IO, analog IO, ground, 5V and 3.3V pins. Base Arduino allows for calls that can write voltages to digital IO and analog IO pins. The class contains methods </w:t>
       </w:r>
       <w:proofErr w:type="gramStart"/>
       <w:r>
@@ -5965,89 +5447,67 @@
       </w:r>
       <w:proofErr w:type="gramEnd"/>
       <w:r>
-        <w:t xml:space="preserve"> the base Arduino function calls.</w:t>
-      </w:r>
-      <w:r>
-        <w:t xml:space="preserve"> Functions like </w:t>
+        <w:t xml:space="preserve"> the base Arduino function calls. Functions like </w:t>
       </w:r>
       <w:proofErr w:type="spellStart"/>
+      <w:r>
+        <w:t>digitalRead</w:t>
+      </w:r>
+      <w:proofErr w:type="spellEnd"/>
+      <w:r>
+        <w:t xml:space="preserve">(), </w:t>
+      </w:r>
+      <w:proofErr w:type="spellStart"/>
+      <w:r>
+        <w:t>digitalWrite</w:t>
+      </w:r>
+      <w:proofErr w:type="spellEnd"/>
+      <w:r>
+        <w:t xml:space="preserve">(), </w:t>
+      </w:r>
+      <w:proofErr w:type="spellStart"/>
+      <w:r>
+        <w:t>pinMode</w:t>
+      </w:r>
+      <w:proofErr w:type="spellEnd"/>
+      <w:r>
+        <w:t xml:space="preserve">(), </w:t>
+      </w:r>
+      <w:proofErr w:type="spellStart"/>
+      <w:r>
+        <w:t>analogRead</w:t>
+      </w:r>
+      <w:proofErr w:type="spellEnd"/>
+      <w:r>
+        <w:t xml:space="preserve">() </w:t>
+      </w:r>
+      <w:proofErr w:type="spellStart"/>
+      <w:r>
+        <w:t>analogWrite</w:t>
+      </w:r>
+      <w:proofErr w:type="spellEnd"/>
+      <w:r>
+        <w:t xml:space="preserve">(), etc. Are essential functions for the Arduino to send power to components connected to real life Arduino. This class acts as an object simulating a </w:t>
+      </w:r>
       <w:proofErr w:type="gramStart"/>
       <w:r>
-        <w:t>digitalRead</w:t>
+        <w:t>real life</w:t>
+      </w:r>
+      <w:proofErr w:type="gramEnd"/>
+      <w:r>
+        <w:t xml:space="preserve"> Arduino, as well as acting as the basic API for digital, analog IO manipulations, and time manipulations like delay(). These </w:t>
+      </w:r>
+      <w:r>
+        <w:lastRenderedPageBreak/>
+        <w:t xml:space="preserve">methods are used by the translated behavior class as an Application Interface to modify </w:t>
+      </w:r>
+      <w:proofErr w:type="spellStart"/>
+      <w:r>
+        <w:t>pinState</w:t>
       </w:r>
       <w:proofErr w:type="spellEnd"/>
       <w:r>
-        <w:t>(</w:t>
-      </w:r>
-      <w:proofErr w:type="gramEnd"/>
-      <w:r>
-        <w:t xml:space="preserve">), digitalWrite(), </w:t>
-      </w:r>
-      <w:proofErr w:type="spellStart"/>
-      <w:r>
-        <w:t>pinMode</w:t>
-      </w:r>
-      <w:proofErr w:type="spellEnd"/>
-      <w:r>
-        <w:t xml:space="preserve">(), </w:t>
-      </w:r>
-      <w:proofErr w:type="spellStart"/>
-      <w:r>
-        <w:t>analogRead</w:t>
-      </w:r>
-      <w:proofErr w:type="spellEnd"/>
-      <w:r>
-        <w:t xml:space="preserve">() analogWrite(), </w:t>
-      </w:r>
-      <w:r>
-        <w:t>etc. Are essential functions for the Arduino to send power to components connected to real life Arduino.</w:t>
-      </w:r>
-      <w:r>
-        <w:t xml:space="preserve"> </w:t>
-      </w:r>
-      <w:r>
-        <w:t xml:space="preserve">This class acts as an object </w:t>
-      </w:r>
-      <w:r>
-        <w:t>simulating a real life Arduino, as well as acting as the basic API for digital</w:t>
-      </w:r>
-      <w:r>
-        <w:t xml:space="preserve">, </w:t>
-      </w:r>
-      <w:r>
-        <w:t>analog IO manipulations</w:t>
-      </w:r>
-      <w:r>
-        <w:t xml:space="preserve">, and time manipulations like </w:t>
-      </w:r>
-      <w:proofErr w:type="gramStart"/>
-      <w:r>
-        <w:t>delay(</w:t>
-      </w:r>
-      <w:proofErr w:type="gramEnd"/>
-      <w:r>
-        <w:t xml:space="preserve">). </w:t>
-      </w:r>
-      <w:r>
-        <w:t xml:space="preserve">These </w:t>
-      </w:r>
-      <w:r>
-        <w:lastRenderedPageBreak/>
-        <w:t>methods</w:t>
-      </w:r>
-      <w:r>
-        <w:t xml:space="preserve"> are used by the translated behavior class as an Application Interface to modify </w:t>
-      </w:r>
-      <w:proofErr w:type="spellStart"/>
-      <w:r>
-        <w:t>pinState</w:t>
-      </w:r>
-      <w:proofErr w:type="spellEnd"/>
-      <w:r>
-        <w:t xml:space="preserve"> and time at runtime. This class is first referenced by the Arduino class, </w:t>
-      </w:r>
-      <w:r>
-        <w:t xml:space="preserve">which adds additional functionality to the </w:t>
+        <w:t xml:space="preserve"> and time at runtime. This class is first referenced by the Arduino class, which adds additional functionality to the </w:t>
       </w:r>
       <w:proofErr w:type="spellStart"/>
       <w:r>
@@ -6080,16 +5540,7 @@
       </w:r>
       <w:proofErr w:type="spellEnd"/>
       <w:r>
-        <w:t xml:space="preserve"> is a class that facilitates </w:t>
-      </w:r>
-      <w:r>
-        <w:t>at-runtime-compilation</w:t>
-      </w:r>
-      <w:r>
-        <w:t xml:space="preserve"> of </w:t>
-      </w:r>
-      <w:r>
-        <w:t xml:space="preserve">instructions given by the Arduino IDE. The </w:t>
+        <w:t xml:space="preserve"> is a class that facilitates at-runtime-compilation of instructions given by the Arduino IDE. The </w:t>
       </w:r>
       <w:proofErr w:type="spellStart"/>
       <w:r>
@@ -6097,31 +5548,7 @@
       </w:r>
       <w:proofErr w:type="spellEnd"/>
       <w:r>
-        <w:t xml:space="preserve"> </w:t>
-      </w:r>
-      <w:r>
-        <w:t xml:space="preserve">compiles </w:t>
-      </w:r>
-      <w:r>
-        <w:t xml:space="preserve">a constructed java class that </w:t>
-      </w:r>
-      <w:r>
-        <w:t xml:space="preserve">extends </w:t>
-      </w:r>
-      <w:r>
-        <w:t xml:space="preserve">the Function interface. </w:t>
-      </w:r>
-      <w:r>
-        <w:t xml:space="preserve">This Function interface is what allows </w:t>
-      </w:r>
-      <w:r>
-        <w:t xml:space="preserve">the Arduino </w:t>
-      </w:r>
-      <w:r>
-        <w:t>class to reference the compiled user code.</w:t>
-      </w:r>
-      <w:r>
-        <w:t xml:space="preserve"> This class “compiles” the instructions presented as a string to the compile function by first compiling the string entered under the class name “</w:t>
+        <w:t xml:space="preserve"> compiles a constructed java class that extends the Function interface. This Function interface is what allows the Arduino class to reference the compiled user code. This class “compiles” the instructions presented as a string to the compile function by first compiling the string entered under the class name “</w:t>
       </w:r>
       <w:proofErr w:type="spellStart"/>
       <w:r>
@@ -6132,17 +5559,12 @@
         <w:t xml:space="preserve">”, then setting a reference of the function to a class attribute. This attribute has an associated accessor and modifier in which the rest of the program can </w:t>
       </w:r>
       <w:proofErr w:type="spellStart"/>
-      <w:proofErr w:type="gramStart"/>
       <w:r>
         <w:t>getFunction</w:t>
       </w:r>
       <w:proofErr w:type="spellEnd"/>
       <w:r>
-        <w:t>(</w:t>
-      </w:r>
-      <w:proofErr w:type="gramEnd"/>
-      <w:r>
-        <w:t xml:space="preserve">) to receive instructions that will modify the </w:t>
+        <w:t xml:space="preserve">() to receive instructions that will modify the </w:t>
       </w:r>
       <w:proofErr w:type="spellStart"/>
       <w:r>
@@ -6170,14 +5592,7 @@
           <w:b/>
           <w:bCs/>
         </w:rPr>
-        <w:t>Ar</w:t>
-      </w:r>
-      <w:r>
-        <w:rPr>
-          <w:b/>
-          <w:bCs/>
-        </w:rPr>
-        <w:t>duino</w:t>
+        <w:t>Arduino</w:t>
       </w:r>
       <w:r>
         <w:t xml:space="preserve"> is a class that contains references to </w:t>
@@ -6196,21 +5611,23 @@
       </w:r>
       <w:proofErr w:type="spellEnd"/>
       <w:r>
-        <w:t xml:space="preserve">, and an ArrayList of components. This allows simulation manager or application manager to modify the Arduino’s components, connections, and behavior through the modification of this object. </w:t>
-      </w:r>
-      <w:r>
-        <w:t>The methods supplied throughout the Arduino class deal with managing each of these attributes.</w:t>
-      </w:r>
-      <w:r>
-        <w:t xml:space="preserve"> There are methods associated with adding connections between pins, adding components to the ArrayList of components, calling </w:t>
-      </w:r>
-      <w:proofErr w:type="gramStart"/>
-      <w:r>
-        <w:t>setup(</w:t>
-      </w:r>
-      <w:proofErr w:type="gramEnd"/>
-      <w:r>
-        <w:t xml:space="preserve">) and loop() from the Function interface in </w:t>
+        <w:t xml:space="preserve">, and an </w:t>
+      </w:r>
+      <w:proofErr w:type="spellStart"/>
+      <w:r>
+        <w:t>ArrayList</w:t>
+      </w:r>
+      <w:proofErr w:type="spellEnd"/>
+      <w:r>
+        <w:t xml:space="preserve"> of components. This allows simulation manager or application manager to modify the Arduino’s components, connections, and behavior through the modification of this object. The methods supplied throughout the Arduino class deal with managing each of these attributes. There are methods associated with adding connections between pins, adding components to the </w:t>
+      </w:r>
+      <w:proofErr w:type="spellStart"/>
+      <w:r>
+        <w:t>ArrayList</w:t>
+      </w:r>
+      <w:proofErr w:type="spellEnd"/>
+      <w:r>
+        <w:t xml:space="preserve"> of components, calling setup() and loop() from the Function interface in </w:t>
       </w:r>
       <w:proofErr w:type="spellStart"/>
       <w:r>
@@ -6264,77 +5681,55 @@
         <w:t xml:space="preserve"> </w:t>
       </w:r>
       <w:r>
-        <w:t xml:space="preserve">is a static class that mirrors the Arduino API Serial module. Methods include </w:t>
+        <w:t xml:space="preserve">is a static class that mirrors the Arduino API Serial module. Methods include begin(), </w:t>
+      </w:r>
+      <w:proofErr w:type="spellStart"/>
+      <w:r>
+        <w:t>println</w:t>
+      </w:r>
+      <w:proofErr w:type="spellEnd"/>
+      <w:r>
+        <w:t>(), print(), and flush(), which all contain the same functionality as Arduino API.</w:t>
+      </w:r>
+      <w:r>
+        <w:br/>
+      </w:r>
+      <w:r>
+        <w:br/>
+      </w:r>
+      <w:r>
+        <w:rPr>
+          <w:b/>
+          <w:bCs/>
+        </w:rPr>
+        <w:t>Servo</w:t>
+      </w:r>
+      <w:r>
+        <w:t xml:space="preserve"> is an object that could be instantiated from the IDE that contains a reference to Base Arduino and can be attached to a pin to act as a servo motor. This class mirrors the Servo class within the Arduino API, so most of the methods throughout the code are similar. To list the ones synonymous to Arduino API: attach(), write(), </w:t>
+      </w:r>
+      <w:proofErr w:type="spellStart"/>
+      <w:r>
+        <w:t>writeMicroseconds</w:t>
+      </w:r>
+      <w:proofErr w:type="spellEnd"/>
+      <w:r>
+        <w:t xml:space="preserve">(), read(), attached(), detach() are all utilized to modify the state of the Servo object. To utilize methods from the Servo class one must attach it to a pin (could be analog or digital). After doing so, the user could write angles or microseconds to that servo. This class only works if there is an instance of a component that is of type </w:t>
+      </w:r>
+      <w:proofErr w:type="spellStart"/>
+      <w:r>
+        <w:t>ContinuousServoMotor</w:t>
+      </w:r>
+      <w:proofErr w:type="spellEnd"/>
+      <w:r>
+        <w:t xml:space="preserve"> that is powered with </w:t>
       </w:r>
       <w:proofErr w:type="gramStart"/>
       <w:r>
-        <w:t>begin(</w:t>
+        <w:t>5V</w:t>
       </w:r>
       <w:proofErr w:type="gramEnd"/>
       <w:r>
-        <w:t xml:space="preserve">), </w:t>
-      </w:r>
-      <w:proofErr w:type="spellStart"/>
-      <w:r>
-        <w:t>println</w:t>
-      </w:r>
-      <w:proofErr w:type="spellEnd"/>
-      <w:r>
-        <w:t>(), print(), and flush(), which</w:t>
-      </w:r>
-      <w:r>
-        <w:t xml:space="preserve"> all contain the same functionality as Arduino API.</w:t>
-      </w:r>
-      <w:r>
-        <w:br/>
-      </w:r>
-      <w:r>
-        <w:br/>
-      </w:r>
-      <w:r>
-        <w:rPr>
-          <w:b/>
-          <w:bCs/>
-        </w:rPr>
-        <w:t>Servo</w:t>
-      </w:r>
-      <w:r>
-        <w:t xml:space="preserve"> is an object that could be instantiated from the IDE that contains a reference to Base Arduino and can be attached to a pin to act as a servo motor. This class mirrors the Servo class within the Arduino API, so most of the methods throughout the code are similar. To list the ones synonymous to Arduino API: </w:t>
-      </w:r>
-      <w:proofErr w:type="gramStart"/>
-      <w:r>
-        <w:t>attach(</w:t>
-      </w:r>
-      <w:proofErr w:type="gramEnd"/>
-      <w:r>
-        <w:t xml:space="preserve">), write(), </w:t>
-      </w:r>
-      <w:proofErr w:type="spellStart"/>
-      <w:r>
-        <w:t>writeMicroseconds</w:t>
-      </w:r>
-      <w:proofErr w:type="spellEnd"/>
-      <w:r>
-        <w:t xml:space="preserve">(), read(), attached(), detach() are all utilized to modify the state of the Servo object. To utilize methods from the Servo class one must attach it to a pin (could be analog or digital). After doing so, the user could write angles or microseconds to that servo. This class only works if there is an instance of a component that is of type </w:t>
-      </w:r>
-      <w:proofErr w:type="spellStart"/>
-      <w:r>
-        <w:t>ContinuousServoMotor</w:t>
-      </w:r>
-      <w:proofErr w:type="spellEnd"/>
-      <w:r>
-        <w:t xml:space="preserve"> that is powered with </w:t>
-      </w:r>
-      <w:proofErr w:type="gramStart"/>
-      <w:r>
-        <w:t>5V</w:t>
-      </w:r>
-      <w:proofErr w:type="gramEnd"/>
-      <w:r>
-        <w:t xml:space="preserve"> and ground and </w:t>
-      </w:r>
-      <w:r>
-        <w:t>IO pin must match the attached pin.</w:t>
+        <w:t xml:space="preserve"> and ground and IO pin must match the attached pin.</w:t>
       </w:r>
       <w:r>
         <w:br/>
@@ -6368,10 +5763,7 @@
         <w:t xml:space="preserve"> </w:t>
       </w:r>
       <w:r>
-        <w:t>is a class utilized by</w:t>
-      </w:r>
-      <w:r>
-        <w:t xml:space="preserve"> the </w:t>
+        <w:t xml:space="preserve">is a class utilized by the </w:t>
       </w:r>
       <w:r>
         <w:rPr>
@@ -6384,10 +5776,7 @@
         <w:t xml:space="preserve"> class, that </w:t>
       </w:r>
       <w:r>
-        <w:t xml:space="preserve">has at attribute called instructions. The constructor for </w:t>
-      </w:r>
-      <w:r>
-        <w:t xml:space="preserve">Translator has a parameter that inputs a string of Arduino </w:t>
+        <w:t xml:space="preserve">has at attribute called instructions. The constructor for Translator has a parameter that inputs a string of Arduino </w:t>
       </w:r>
       <w:proofErr w:type="gramStart"/>
       <w:r>
@@ -6395,10 +5784,7 @@
       </w:r>
       <w:proofErr w:type="gramEnd"/>
       <w:r>
-        <w:t xml:space="preserve"> converts the text to a viable java class that extends the Function interface. The Apply Function implemented from the interface is defined by using both the setup and loop function depending on the number of times it is called</w:t>
-      </w:r>
-      <w:r>
-        <w:t>. This class is only used to translate code to java and serves no other purpose.</w:t>
+        <w:t xml:space="preserve"> converts the text to a viable java class that extends the Function interface. The Apply Function implemented from the interface is defined by using both the setup and loop function depending on the number of times it is called. This class is only used to translate code to java and serves no other purpose.</w:t>
       </w:r>
       <w:r>
         <w:rPr>
@@ -6426,29 +5812,23 @@
         <w:t>Component</w:t>
       </w:r>
       <w:r>
-        <w:t xml:space="preserve"> is an abstract class used to have extensions that inherit its attributes and methods.</w:t>
-      </w:r>
-      <w:r>
-        <w:t xml:space="preserve"> Each component must inherit an array of pins, a (double) voltage limit, a (double) current drain, a state (String used to send information via TCP), and 2 Boolean values denoting whether the component is powered and grounded. It’s abstract methods include </w:t>
+        <w:t xml:space="preserve"> is an abstract class used to have extensions that inherit its attributes and methods. Each component must inherit an array of pins, a (double) voltage limit, a (double) current drain, a state (String used to send information via TCP), and 2 Boolean values denoting whether the component is powered and grounded. </w:t>
+      </w:r>
+      <w:proofErr w:type="gramStart"/>
+      <w:r>
+        <w:t>It’s</w:t>
+      </w:r>
+      <w:proofErr w:type="gramEnd"/>
+      <w:r>
+        <w:t xml:space="preserve"> abstract methods include </w:t>
       </w:r>
       <w:proofErr w:type="spellStart"/>
-      <w:proofErr w:type="gramStart"/>
       <w:r>
         <w:t>checkState</w:t>
       </w:r>
       <w:proofErr w:type="spellEnd"/>
       <w:r>
-        <w:t>(</w:t>
-      </w:r>
-      <w:proofErr w:type="gramEnd"/>
-      <w:r>
-        <w:t>), and behavior() which is used within the Simulation Manager</w:t>
-      </w:r>
-      <w:r>
-        <w:t xml:space="preserve"> and Arduino</w:t>
-      </w:r>
-      <w:r>
-        <w:t>.</w:t>
+        <w:t>(), and behavior() which is used within the Simulation Manager and Arduino.</w:t>
       </w:r>
       <w:r>
         <w:br/>
@@ -6525,28 +5905,11 @@
           <w:b/>
           <w:bCs/>
         </w:rPr>
-        <w:t>DistanceMeasuring</w:t>
-      </w:r>
-      <w:r>
-        <w:rPr>
-          <w:b/>
-          <w:bCs/>
-        </w:rPr>
-        <w:t>IR</w:t>
-      </w:r>
-      <w:r>
-        <w:rPr>
-          <w:b/>
-          <w:bCs/>
-        </w:rPr>
-        <w:t>Sensor</w:t>
+        <w:t>DistanceMeasuringIRSensor</w:t>
       </w:r>
       <w:proofErr w:type="spellEnd"/>
       <w:r>
-        <w:t xml:space="preserve"> is a class that extends component and defines functionality for a distance measuring IR sensor. It has 3 pin connectors with 5V ground, and an output pin</w:t>
-      </w:r>
-      <w:r>
-        <w:t>. The sensor will not work if 5V and Ground hasn’t reached the component pins. This component will update state based on distance to voltage formula for distance measuring IR sensors.</w:t>
+        <w:t xml:space="preserve"> is a class that extends component and defines functionality for a distance measuring IR sensor. It has 3 pin connectors with 5V ground, and an output pin. The sensor will not work if 5V and Ground hasn’t reached the component pins. This component will update state based on distance to voltage formula for distance measuring IR sensors.</w:t>
       </w:r>
       <w:r>
         <w:br/>
@@ -6630,10 +5993,7 @@
       </w:r>
       <w:proofErr w:type="spellEnd"/>
       <w:r>
-        <w:t xml:space="preserve"> is a class within the Base Arduino Emulation that facilitates component behavior, pin behavior, and overall simulation. per iteration it updates each pin and its chain of connecting pins </w:t>
-      </w:r>
-      <w:r>
-        <w:t xml:space="preserve">based on the local Arduino connections power. For </w:t>
+        <w:t xml:space="preserve"> is a class within the Base Arduino Emulation that facilitates component behavior, pin behavior, and overall simulation. per iteration it updates each pin and its chain of connecting pins based on the local Arduino connections power. For </w:t>
       </w:r>
       <w:proofErr w:type="gramStart"/>
       <w:r>
@@ -6698,10 +6058,7 @@
       </w:r>
       <w:proofErr w:type="spellEnd"/>
       <w:r>
-        <w:t xml:space="preserve">, Arduino, </w:t>
-      </w:r>
-      <w:r>
-        <w:t xml:space="preserve">and </w:t>
+        <w:t xml:space="preserve">, Arduino, and </w:t>
       </w:r>
       <w:proofErr w:type="spellStart"/>
       <w:r>
@@ -6774,13 +6131,7 @@
         <w:ind w:left="576"/>
       </w:pPr>
       <w:r>
-        <w:t>There are 2 Unity Executables and 1 JavaFX executable that are accessed within the EGR101 Simulation project. The JavaFX Executable is a build of the Arduino IDE</w:t>
-      </w:r>
-      <w:r>
-        <w:t xml:space="preserve"> that contains an instance of the Arduino Emulator.</w:t>
-      </w:r>
-      <w:r>
-        <w:t xml:space="preserve"> The Arduino IDE contains a class called </w:t>
+        <w:t xml:space="preserve">There are 2 Unity Executables and 1 JavaFX executable that are accessed within the EGR101 Simulation project. The JavaFX Executable is a build of the Arduino IDE that contains an instance of the Arduino Emulator. The Arduino IDE contains a class called </w:t>
       </w:r>
       <w:proofErr w:type="spellStart"/>
       <w:r>
@@ -6847,11 +6198,11 @@
       <w:pPr>
         <w:pStyle w:val="Heading2"/>
       </w:pPr>
-      <w:bookmarkStart w:id="16" w:name="_Toc89038197"/>
+      <w:bookmarkStart w:id="17" w:name="_Toc89038197"/>
       <w:r>
         <w:t>Internal Communications Detailed Design</w:t>
       </w:r>
-      <w:bookmarkEnd w:id="16"/>
+      <w:bookmarkEnd w:id="17"/>
     </w:p>
     <w:p>
       <w:pPr>
@@ -6888,19 +6239,7 @@
         <w:rPr>
           <w:bCs/>
         </w:rPr>
-        <w:t xml:space="preserve">The internal </w:t>
-      </w:r>
-      <w:r>
-        <w:rPr>
-          <w:bCs/>
-        </w:rPr>
-        <w:t>communications</w:t>
-      </w:r>
-      <w:r>
-        <w:rPr>
-          <w:bCs/>
-        </w:rPr>
-        <w:t xml:space="preserve"> of the EGR101 Sim project are handled within the </w:t>
+        <w:t xml:space="preserve">The internal communications of the EGR101 Sim project are handled within the </w:t>
       </w:r>
       <w:proofErr w:type="spellStart"/>
       <w:r>
@@ -6974,13 +6313,7 @@
         <w:rPr>
           <w:bCs/>
         </w:rPr>
-        <w:t xml:space="preserve"> that</w:t>
-      </w:r>
-      <w:r>
-        <w:rPr>
-          <w:bCs/>
-        </w:rPr>
-        <w:t xml:space="preserve"> could simultaneously communicate on 3 different application threads. The Java application acts as the server within this communication and sends and receives information via </w:t>
+        <w:t xml:space="preserve"> that could simultaneously communicate on 3 different application threads. The Java application acts as the server within this communication and sends and receives information via </w:t>
       </w:r>
       <w:proofErr w:type="spellStart"/>
       <w:r>
@@ -7008,25 +6341,7 @@
         <w:rPr>
           <w:bCs/>
         </w:rPr>
-        <w:t xml:space="preserve"> from sockets setup in 3 different C# scripts within the Unity Engine. These connections occur once the User opens either Simulation, Bot Component Customization, or Bot Wiring Menus and sends packets through a TCP connection. Communications between running application threads follows the structure of section 2.2. The wiring interface sends a list of connections via packets, given each pin’s unique identifier. The bot customization also handles updates on emulation state with component unique identifiers. And </w:t>
-      </w:r>
-      <w:r>
-        <w:rPr>
-          <w:bCs/>
-        </w:rPr>
-        <w:t>finally,</w:t>
-      </w:r>
-      <w:r>
-        <w:rPr>
-          <w:bCs/>
-        </w:rPr>
-        <w:t xml:space="preserve"> throughout Simulation, each component that is powered within the system is sent with a particular numerical state indicating the behavior of the component in 3D space. For example</w:t>
-      </w:r>
-      <w:r>
-        <w:rPr>
-          <w:bCs/>
-        </w:rPr>
-        <w:t>, Servo motors will send packets by splitting a string into this format:</w:t>
+        <w:t xml:space="preserve"> from sockets setup in 3 different C# scripts within the Unity Engine. These connections occur once the User opens either Simulation, Bot Component Customization, or Bot Wiring Menus and sends packets through a TCP connection. Communications between running application threads follows the structure of section 2.2. The wiring interface sends a list of connections via packets, given each pin’s unique identifier. The bot customization also handles updates on emulation state with component unique identifiers. And finally, throughout Simulation, each component that is powered within the system is sent with a particular numerical state indicating the behavior of the component in 3D space. For example, Servo motors will send packets by splitting a string into this format:</w:t>
       </w:r>
       <w:r>
         <w:rPr>
@@ -7039,14 +6354,7 @@
           <w:bCs/>
         </w:rPr>
         <w:br/>
-        <w:t xml:space="preserve"> </w:t>
-      </w:r>
-      <w:proofErr w:type="gramStart"/>
-      <w:r>
-        <w:rPr>
-          <w:bCs/>
-        </w:rPr>
-        <w:t xml:space="preserve">( </w:t>
+        <w:t xml:space="preserve"> ( </w:t>
       </w:r>
       <w:proofErr w:type="spellStart"/>
       <w:r>
@@ -7056,7 +6364,6 @@
         <w:t>componentIndex</w:t>
       </w:r>
       <w:proofErr w:type="spellEnd"/>
-      <w:proofErr w:type="gramEnd"/>
       <w:r>
         <w:rPr>
           <w:bCs/>
@@ -7112,11 +6419,11 @@
       <w:pPr>
         <w:pStyle w:val="Heading1"/>
       </w:pPr>
-      <w:bookmarkStart w:id="17" w:name="_Toc89038198"/>
+      <w:bookmarkStart w:id="18" w:name="_Toc89038198"/>
       <w:r>
         <w:t>SYSTEM INTEGRITY CONTROLS</w:t>
       </w:r>
-      <w:bookmarkEnd w:id="17"/>
+      <w:bookmarkEnd w:id="18"/>
     </w:p>
     <w:p>
       <w:pPr>
@@ -7152,14 +6459,14 @@
         <w:rPr>
           <w:bCs/>
         </w:rPr>
-        <w:t xml:space="preserve">This system does not handle sensitive information, although there are system integrity controls that are in place to limit control of the user to break program state via compiling Arduino code through the IDE portion of the project. For the program interface to compile Arduino Code to Java code, a reference must be supplied to the generate java code. This </w:t>
+        <w:t xml:space="preserve">This system does not handle sensitive information, although there are system integrity controls in place to limit control of the user to break program state (via compiling Arduino code through the IDE portion of the project). For the program interface to compile Arduino Code to Java code, a reference must be supplied to the generate Java code. This reference is </w:t>
       </w:r>
       <w:r>
         <w:rPr>
           <w:bCs/>
         </w:rPr>
         <w:lastRenderedPageBreak/>
-        <w:t xml:space="preserve">reference is the </w:t>
+        <w:t xml:space="preserve">the </w:t>
       </w:r>
       <w:proofErr w:type="spellStart"/>
       <w:r>
@@ -7173,13 +6480,7 @@
         <w:rPr>
           <w:bCs/>
         </w:rPr>
-        <w:t xml:space="preserve"> object. This means that the user could possibly re-instantiate </w:t>
-      </w:r>
-      <w:r>
-        <w:rPr>
-          <w:bCs/>
-        </w:rPr>
-        <w:t xml:space="preserve">the </w:t>
+        <w:t xml:space="preserve"> object. This means that the user could possibly re-instantiate the </w:t>
       </w:r>
       <w:proofErr w:type="spellStart"/>
       <w:r>
@@ -7207,7 +6508,7 @@
         <w:rPr>
           <w:bCs/>
         </w:rPr>
-        <w:t xml:space="preserve"> has multiple threads dependent on its function this can cause internal harm to the application. Issues </w:t>
+        <w:t xml:space="preserve"> has multiple threads dependent on its function, this can cause internal harm to the application. Issues </w:t>
       </w:r>
       <w:proofErr w:type="gramStart"/>
       <w:r>
@@ -7221,13 +6522,7 @@
         <w:rPr>
           <w:bCs/>
         </w:rPr>
-        <w:t xml:space="preserve"> this are present throughout the project. This leads to </w:t>
-      </w:r>
-      <w:r>
-        <w:rPr>
-          <w:bCs/>
-        </w:rPr>
-        <w:t>extremely strict access controls. If anything can be private it should be private.</w:t>
+        <w:t xml:space="preserve"> this are present throughout the project. This leads to extremely strict access controls. If anything can be private it should be private.</w:t>
       </w:r>
     </w:p>
     <w:p>
@@ -7323,6 +6618,8 @@
       </w:pPr>
     </w:p>
     <w:sectPr>
+      <w:headerReference w:type="default" r:id="rId20"/>
+      <w:headerReference w:type="first" r:id="rId21"/>
       <w:footnotePr>
         <w:numFmt w:val="lowerLetter"/>
       </w:footnotePr>
@@ -7400,6 +6697,39 @@
 </file>
 
 <file path=word/header2.xml><?xml version="1.0" encoding="utf-8"?>
+<w:hdr xmlns:wpc="http://schemas.microsoft.com/office/word/2010/wordprocessingCanvas" xmlns:cx="http://schemas.microsoft.com/office/drawing/2014/chartex" xmlns:cx1="http://schemas.microsoft.com/office/drawing/2015/9/8/chartex" xmlns:cx2="http://schemas.microsoft.com/office/drawing/2015/10/21/chartex" xmlns:cx3="http://schemas.microsoft.com/office/drawing/2016/5/9/chartex" xmlns:cx4="http://schemas.microsoft.com/office/drawing/2016/5/10/chartex" xmlns:cx5="http://schemas.microsoft.com/office/drawing/2016/5/11/chartex" xmlns:cx6="http://schemas.microsoft.com/office/drawing/2016/5/12/chartex" xmlns:cx7="http://schemas.microsoft.com/office/drawing/2016/5/13/chartex" xmlns:cx8="http://schemas.microsoft.com/office/drawing/2016/5/14/chartex" xmlns:mc="http://schemas.openxmlformats.org/markup-compatibility/2006" xmlns:aink="http://schemas.microsoft.com/office/drawing/2016/ink" xmlns:am3d="http://schemas.microsoft.com/office/drawing/2017/model3d" xmlns:o="urn:schemas-microsoft-com:office:office" xmlns:r="http://schemas.openxmlformats.org/officeDocument/2006/relationships" xmlns:m="http://schemas.openxmlformats.org/officeDocument/2006/math" xmlns:v="urn:schemas-microsoft-com:vml" xmlns:wp14="http://schemas.microsoft.com/office/word/2010/wordprocessingDrawing" xmlns:wp="http://schemas.openxmlformats.org/drawingml/2006/wordprocessingDrawing" xmlns:w10="urn:schemas-microsoft-com:office:word" xmlns:w="http://schemas.openxmlformats.org/wordprocessingml/2006/main" xmlns:w14="http://schemas.microsoft.com/office/word/2010/wordml" xmlns:w15="http://schemas.microsoft.com/office/word/2012/wordml" xmlns:w16cex="http://schemas.microsoft.com/office/word/2018/wordml/cex" xmlns:w16cid="http://schemas.microsoft.com/office/word/2016/wordml/cid" xmlns:w16="http://schemas.microsoft.com/office/word/2018/wordml" xmlns:w16sdtdh="http://schemas.microsoft.com/office/word/2020/wordml/sdtdatahash" xmlns:w16se="http://schemas.microsoft.com/office/word/2015/wordml/symex" xmlns:wpg="http://schemas.microsoft.com/office/word/2010/wordprocessingGroup" xmlns:wpi="http://schemas.microsoft.com/office/word/2010/wordprocessingInk" xmlns:wne="http://schemas.microsoft.com/office/word/2006/wordml" xmlns:wps="http://schemas.microsoft.com/office/word/2010/wordprocessingShape" mc:Ignorable="w14 w15 w16se w16cid w16 w16cex w16sdtdh wp14">
+  <w:p>
+    <w:pPr>
+      <w:pStyle w:val="Header"/>
+      <w:jc w:val="center"/>
+    </w:pPr>
+  </w:p>
+  <w:p>
+    <w:pPr>
+      <w:pStyle w:val="Header"/>
+    </w:pPr>
+  </w:p>
+</w:hdr>
+</file>
+
+<file path=word/header3.xml><?xml version="1.0" encoding="utf-8"?>
+<w:hdr xmlns:wpc="http://schemas.microsoft.com/office/word/2010/wordprocessingCanvas" xmlns:cx="http://schemas.microsoft.com/office/drawing/2014/chartex" xmlns:cx1="http://schemas.microsoft.com/office/drawing/2015/9/8/chartex" xmlns:cx2="http://schemas.microsoft.com/office/drawing/2015/10/21/chartex" xmlns:cx3="http://schemas.microsoft.com/office/drawing/2016/5/9/chartex" xmlns:cx4="http://schemas.microsoft.com/office/drawing/2016/5/10/chartex" xmlns:cx5="http://schemas.microsoft.com/office/drawing/2016/5/11/chartex" xmlns:cx6="http://schemas.microsoft.com/office/drawing/2016/5/12/chartex" xmlns:cx7="http://schemas.microsoft.com/office/drawing/2016/5/13/chartex" xmlns:cx8="http://schemas.microsoft.com/office/drawing/2016/5/14/chartex" xmlns:mc="http://schemas.openxmlformats.org/markup-compatibility/2006" xmlns:aink="http://schemas.microsoft.com/office/drawing/2016/ink" xmlns:am3d="http://schemas.microsoft.com/office/drawing/2017/model3d" xmlns:o="urn:schemas-microsoft-com:office:office" xmlns:r="http://schemas.openxmlformats.org/officeDocument/2006/relationships" xmlns:m="http://schemas.openxmlformats.org/officeDocument/2006/math" xmlns:v="urn:schemas-microsoft-com:vml" xmlns:wp14="http://schemas.microsoft.com/office/word/2010/wordprocessingDrawing" xmlns:wp="http://schemas.openxmlformats.org/drawingml/2006/wordprocessingDrawing" xmlns:w10="urn:schemas-microsoft-com:office:word" xmlns:w="http://schemas.openxmlformats.org/wordprocessingml/2006/main" xmlns:w14="http://schemas.microsoft.com/office/word/2010/wordml" xmlns:w15="http://schemas.microsoft.com/office/word/2012/wordml" xmlns:w16cex="http://schemas.microsoft.com/office/word/2018/wordml/cex" xmlns:w16cid="http://schemas.microsoft.com/office/word/2016/wordml/cid" xmlns:w16="http://schemas.microsoft.com/office/word/2018/wordml" xmlns:w16sdtdh="http://schemas.microsoft.com/office/word/2020/wordml/sdtdatahash" xmlns:w16se="http://schemas.microsoft.com/office/word/2015/wordml/symex" xmlns:wpg="http://schemas.microsoft.com/office/word/2010/wordprocessingGroup" xmlns:wpi="http://schemas.microsoft.com/office/word/2010/wordprocessingInk" xmlns:wne="http://schemas.microsoft.com/office/word/2006/wordml" xmlns:wps="http://schemas.microsoft.com/office/word/2010/wordprocessingShape" mc:Ignorable="w14 w15 w16se w16cid w16 w16cex w16sdtdh wp14">
+  <w:p>
+    <w:pPr>
+      <w:rPr>
+        <w:szCs w:val="24"/>
+      </w:rPr>
+    </w:pPr>
+  </w:p>
+  <w:p>
+    <w:pPr>
+      <w:pStyle w:val="Header"/>
+    </w:pPr>
+  </w:p>
+</w:hdr>
+</file>
+
+<file path=word/header4.xml><?xml version="1.0" encoding="utf-8"?>
 <w:hdr xmlns:wpc="http://schemas.microsoft.com/office/word/2010/wordprocessingCanvas" xmlns:cx="http://schemas.microsoft.com/office/drawing/2014/chartex" xmlns:cx1="http://schemas.microsoft.com/office/drawing/2015/9/8/chartex" xmlns:cx2="http://schemas.microsoft.com/office/drawing/2015/10/21/chartex" xmlns:cx3="http://schemas.microsoft.com/office/drawing/2016/5/9/chartex" xmlns:cx4="http://schemas.microsoft.com/office/drawing/2016/5/10/chartex" xmlns:cx5="http://schemas.microsoft.com/office/drawing/2016/5/11/chartex" xmlns:cx6="http://schemas.microsoft.com/office/drawing/2016/5/12/chartex" xmlns:cx7="http://schemas.microsoft.com/office/drawing/2016/5/13/chartex" xmlns:cx8="http://schemas.microsoft.com/office/drawing/2016/5/14/chartex" xmlns:mc="http://schemas.openxmlformats.org/markup-compatibility/2006" xmlns:aink="http://schemas.microsoft.com/office/drawing/2016/ink" xmlns:am3d="http://schemas.microsoft.com/office/drawing/2017/model3d" xmlns:o="urn:schemas-microsoft-com:office:office" xmlns:r="http://schemas.openxmlformats.org/officeDocument/2006/relationships" xmlns:m="http://schemas.openxmlformats.org/officeDocument/2006/math" xmlns:v="urn:schemas-microsoft-com:vml" xmlns:wp14="http://schemas.microsoft.com/office/word/2010/wordprocessingDrawing" xmlns:wp="http://schemas.openxmlformats.org/drawingml/2006/wordprocessingDrawing" xmlns:w10="urn:schemas-microsoft-com:office:word" xmlns:w="http://schemas.openxmlformats.org/wordprocessingml/2006/main" xmlns:w14="http://schemas.microsoft.com/office/word/2010/wordml" xmlns:w15="http://schemas.microsoft.com/office/word/2012/wordml" xmlns:w16cex="http://schemas.microsoft.com/office/word/2018/wordml/cex" xmlns:w16cid="http://schemas.microsoft.com/office/word/2016/wordml/cid" xmlns:w16="http://schemas.microsoft.com/office/word/2018/wordml" xmlns:w16sdtdh="http://schemas.microsoft.com/office/word/2020/wordml/sdtdatahash" xmlns:w16se="http://schemas.microsoft.com/office/word/2015/wordml/symex" xmlns:wpg="http://schemas.microsoft.com/office/word/2010/wordprocessingGroup" xmlns:wpi="http://schemas.microsoft.com/office/word/2010/wordprocessingInk" xmlns:wne="http://schemas.microsoft.com/office/word/2006/wordml" xmlns:wps="http://schemas.microsoft.com/office/word/2010/wordprocessingShape" mc:Ignorable="w14 w15 w16se w16cid w16 w16cex w16sdtdh wp14">
   <w:p>
     <w:pPr>
@@ -10251,17 +9581,22 @@
 </file>
 
 <file path=customXml/item1.xml><?xml version="1.0" encoding="utf-8"?>
+<b:Sources xmlns:b="http://schemas.openxmlformats.org/officeDocument/2006/bibliography" xmlns="http://schemas.openxmlformats.org/officeDocument/2006/bibliography" SelectedStyle="\APASixthEditionOfficeOnline.xsl" StyleName="APA" Version="6"/>
+</file>
+
+<file path=customXml/item2.xml><?xml version="1.0" encoding="utf-8"?>
 <p:properties xmlns:p="http://schemas.microsoft.com/office/2006/metadata/properties" xmlns:xsi="http://www.w3.org/2001/XMLSchema-instance" xmlns:pc="http://schemas.microsoft.com/office/infopath/2007/PartnerControls">
   <documentManagement/>
 </p:properties>
 </file>
 
-<file path=customXml/item2.xml><?xml version="1.0" encoding="utf-8"?>
-<b:Sources xmlns:b="http://schemas.openxmlformats.org/officeDocument/2006/bibliography" xmlns="http://schemas.openxmlformats.org/officeDocument/2006/bibliography" SelectedStyle="\APASixthEditionOfficeOnline.xsl" StyleName="APA" Version="6"/>
-</file>
-
 <file path=customXml/item3.xml><?xml version="1.0" encoding="utf-8"?>
-<LongProperties xmlns="http://schemas.microsoft.com/office/2006/metadata/longProperties"/>
+<?mso-contentType ?>
+<FormTemplates xmlns="http://schemas.microsoft.com/sharepoint/v3/contenttype/forms">
+  <Display>DocumentLibraryForm</Display>
+  <Edit>DocumentLibraryForm</Edit>
+  <New>DocumentLibraryForm</New>
+</FormTemplates>
 </file>
 
 <file path=customXml/item4.xml><?xml version="1.0" encoding="utf-8"?>
@@ -10450,15 +9785,18 @@
 </file>
 
 <file path=customXml/item5.xml><?xml version="1.0" encoding="utf-8"?>
-<?mso-contentType ?>
-<FormTemplates xmlns="http://schemas.microsoft.com/sharepoint/v3/contenttype/forms">
-  <Display>DocumentLibraryForm</Display>
-  <Edit>DocumentLibraryForm</Edit>
-  <New>DocumentLibraryForm</New>
-</FormTemplates>
+<LongProperties xmlns="http://schemas.microsoft.com/office/2006/metadata/longProperties"/>
 </file>
 
 <file path=customXml/itemProps1.xml><?xml version="1.0" encoding="utf-8"?>
+<ds:datastoreItem xmlns:ds="http://schemas.openxmlformats.org/officeDocument/2006/customXml" ds:itemID="{635E5324-A223-45B4-9176-6DA0815325D3}">
+  <ds:schemaRefs>
+    <ds:schemaRef ds:uri="http://schemas.openxmlformats.org/officeDocument/2006/bibliography"/>
+  </ds:schemaRefs>
+</ds:datastoreItem>
+</file>
+
+<file path=customXml/itemProps2.xml><?xml version="1.0" encoding="utf-8"?>
 <ds:datastoreItem xmlns:ds="http://schemas.openxmlformats.org/officeDocument/2006/customXml" ds:itemID="{0834C44A-CB3D-48BE-B5C0-339B8D5BE2E2}">
   <ds:schemaRefs>
     <ds:schemaRef ds:uri="http://schemas.microsoft.com/office/2006/metadata/properties"/>
@@ -10467,18 +9805,10 @@
 </ds:datastoreItem>
 </file>
 
-<file path=customXml/itemProps2.xml><?xml version="1.0" encoding="utf-8"?>
-<ds:datastoreItem xmlns:ds="http://schemas.openxmlformats.org/officeDocument/2006/customXml" ds:itemID="{635E5324-A223-45B4-9176-6DA0815325D3}">
+<file path=customXml/itemProps3.xml><?xml version="1.0" encoding="utf-8"?>
+<ds:datastoreItem xmlns:ds="http://schemas.openxmlformats.org/officeDocument/2006/customXml" ds:itemID="{F8DC3361-DE5C-43C5-8322-99BF5B60812B}">
   <ds:schemaRefs>
-    <ds:schemaRef ds:uri="http://schemas.openxmlformats.org/officeDocument/2006/bibliography"/>
-  </ds:schemaRefs>
-</ds:datastoreItem>
-</file>
-
-<file path=customXml/itemProps3.xml><?xml version="1.0" encoding="utf-8"?>
-<ds:datastoreItem xmlns:ds="http://schemas.openxmlformats.org/officeDocument/2006/customXml" ds:itemID="{54C5286A-4ED2-4763-80D2-43241F3799E8}">
-  <ds:schemaRefs>
-    <ds:schemaRef ds:uri="http://schemas.microsoft.com/office/2006/metadata/longProperties"/>
+    <ds:schemaRef ds:uri="http://schemas.microsoft.com/sharepoint/v3/contenttype/forms"/>
   </ds:schemaRefs>
 </ds:datastoreItem>
 </file>
@@ -10503,9 +9833,9 @@
 </file>
 
 <file path=customXml/itemProps5.xml><?xml version="1.0" encoding="utf-8"?>
-<ds:datastoreItem xmlns:ds="http://schemas.openxmlformats.org/officeDocument/2006/customXml" ds:itemID="{F8DC3361-DE5C-43C5-8322-99BF5B60812B}">
+<ds:datastoreItem xmlns:ds="http://schemas.openxmlformats.org/officeDocument/2006/customXml" ds:itemID="{54C5286A-4ED2-4763-80D2-43241F3799E8}">
   <ds:schemaRefs>
-    <ds:schemaRef ds:uri="http://schemas.microsoft.com/sharepoint/v3/contenttype/forms"/>
+    <ds:schemaRef ds:uri="http://schemas.microsoft.com/office/2006/metadata/longProperties"/>
   </ds:schemaRefs>
 </ds:datastoreItem>
 </file>
</xml_diff>

<commit_message>
updated font and use case diagram on SDD and added contingencies to TestPlan
</commit_message>
<xml_diff>
--- a/Documentation/Final_SDD_EGR101_Boe_Bot_Simulation_Software.docx
+++ b/Documentation/Final_SDD_EGR101_Boe_Bot_Simulation_Software.docx
@@ -763,13 +763,8 @@
     <w:p>
       <w:pPr>
         <w:pStyle w:val="TOC3"/>
-        <w:tabs>
-          <w:tab w:val="left" w:pos="1200"/>
-          <w:tab w:val="right" w:leader="dot" w:pos="9350"/>
-        </w:tabs>
         <w:rPr>
           <w:rFonts w:ascii="Calibri" w:hAnsi="Calibri"/>
-          <w:noProof/>
           <w:sz w:val="22"/>
           <w:szCs w:val="22"/>
         </w:rPr>
@@ -778,16 +773,12 @@
         <w:r>
           <w:rPr>
             <w:rStyle w:val="Hyperlink"/>
-            <w:b/>
-            <w:bCs/>
-            <w:noProof/>
           </w:rPr>
           <w:t>1.2.1</w:t>
         </w:r>
         <w:r>
           <w:rPr>
             <w:rFonts w:ascii="Calibri" w:hAnsi="Calibri"/>
-            <w:noProof/>
             <w:sz w:val="22"/>
             <w:szCs w:val="22"/>
           </w:rPr>
@@ -796,56 +787,46 @@
         <w:r>
           <w:rPr>
             <w:rStyle w:val="Hyperlink"/>
-            <w:b/>
-            <w:bCs/>
-            <w:noProof/>
           </w:rPr>
           <w:t>System Overview</w:t>
         </w:r>
         <w:r>
           <w:rPr>
-            <w:noProof/>
             <w:webHidden/>
           </w:rPr>
           <w:tab/>
         </w:r>
         <w:r>
           <w:rPr>
-            <w:noProof/>
             <w:webHidden/>
           </w:rPr>
           <w:fldChar w:fldCharType="begin"/>
         </w:r>
         <w:r>
           <w:rPr>
-            <w:noProof/>
             <w:webHidden/>
           </w:rPr>
           <w:instrText xml:space="preserve"> PAGEREF _Toc89038183 \h </w:instrText>
         </w:r>
         <w:r>
           <w:rPr>
-            <w:noProof/>
-            <w:webHidden/>
-          </w:rPr>
-        </w:r>
-        <w:r>
-          <w:rPr>
-            <w:noProof/>
+            <w:webHidden/>
+          </w:rPr>
+        </w:r>
+        <w:r>
+          <w:rPr>
             <w:webHidden/>
           </w:rPr>
           <w:fldChar w:fldCharType="separate"/>
         </w:r>
         <w:r>
           <w:rPr>
-            <w:noProof/>
             <w:webHidden/>
           </w:rPr>
           <w:t>3</w:t>
         </w:r>
         <w:r>
           <w:rPr>
-            <w:noProof/>
             <w:webHidden/>
           </w:rPr>
           <w:fldChar w:fldCharType="end"/>
@@ -855,13 +836,8 @@
     <w:p>
       <w:pPr>
         <w:pStyle w:val="TOC3"/>
-        <w:tabs>
-          <w:tab w:val="left" w:pos="1200"/>
-          <w:tab w:val="right" w:leader="dot" w:pos="9350"/>
-        </w:tabs>
         <w:rPr>
           <w:rFonts w:ascii="Calibri" w:hAnsi="Calibri"/>
-          <w:noProof/>
           <w:sz w:val="22"/>
           <w:szCs w:val="22"/>
         </w:rPr>
@@ -870,14 +846,12 @@
         <w:r>
           <w:rPr>
             <w:rStyle w:val="Hyperlink"/>
-            <w:noProof/>
           </w:rPr>
           <w:t>1.2.2</w:t>
         </w:r>
         <w:r>
           <w:rPr>
             <w:rFonts w:ascii="Calibri" w:hAnsi="Calibri"/>
-            <w:noProof/>
             <w:sz w:val="22"/>
             <w:szCs w:val="22"/>
           </w:rPr>
@@ -886,54 +860,46 @@
         <w:r>
           <w:rPr>
             <w:rStyle w:val="Hyperlink"/>
-            <w:noProof/>
           </w:rPr>
           <w:t>Design Constraints</w:t>
         </w:r>
         <w:r>
           <w:rPr>
-            <w:noProof/>
             <w:webHidden/>
           </w:rPr>
           <w:tab/>
         </w:r>
         <w:r>
           <w:rPr>
-            <w:noProof/>
             <w:webHidden/>
           </w:rPr>
           <w:fldChar w:fldCharType="begin"/>
         </w:r>
         <w:r>
           <w:rPr>
-            <w:noProof/>
             <w:webHidden/>
           </w:rPr>
           <w:instrText xml:space="preserve"> PAGEREF _Toc89038184 \h </w:instrText>
         </w:r>
         <w:r>
           <w:rPr>
-            <w:noProof/>
-            <w:webHidden/>
-          </w:rPr>
-        </w:r>
-        <w:r>
-          <w:rPr>
-            <w:noProof/>
+            <w:webHidden/>
+          </w:rPr>
+        </w:r>
+        <w:r>
+          <w:rPr>
             <w:webHidden/>
           </w:rPr>
           <w:fldChar w:fldCharType="separate"/>
         </w:r>
         <w:r>
           <w:rPr>
-            <w:noProof/>
             <w:webHidden/>
           </w:rPr>
           <w:t>4</w:t>
         </w:r>
         <w:r>
           <w:rPr>
-            <w:noProof/>
             <w:webHidden/>
           </w:rPr>
           <w:fldChar w:fldCharType="end"/>
@@ -943,13 +909,8 @@
     <w:p>
       <w:pPr>
         <w:pStyle w:val="TOC3"/>
-        <w:tabs>
-          <w:tab w:val="left" w:pos="1200"/>
-          <w:tab w:val="right" w:leader="dot" w:pos="9350"/>
-        </w:tabs>
         <w:rPr>
           <w:rFonts w:ascii="Calibri" w:hAnsi="Calibri"/>
-          <w:noProof/>
           <w:sz w:val="22"/>
           <w:szCs w:val="22"/>
         </w:rPr>
@@ -959,14 +920,12 @@
           <w:rPr>
             <w:rStyle w:val="Hyperlink"/>
             <w:bCs/>
-            <w:noProof/>
           </w:rPr>
           <w:t>1.2.3</w:t>
         </w:r>
         <w:r>
           <w:rPr>
             <w:rFonts w:ascii="Calibri" w:hAnsi="Calibri"/>
-            <w:noProof/>
             <w:sz w:val="22"/>
             <w:szCs w:val="22"/>
           </w:rPr>
@@ -975,54 +934,46 @@
         <w:r>
           <w:rPr>
             <w:rStyle w:val="Hyperlink"/>
-            <w:noProof/>
           </w:rPr>
           <w:t>Future Contingencies</w:t>
         </w:r>
         <w:r>
           <w:rPr>
-            <w:noProof/>
             <w:webHidden/>
           </w:rPr>
           <w:tab/>
         </w:r>
         <w:r>
           <w:rPr>
-            <w:noProof/>
             <w:webHidden/>
           </w:rPr>
           <w:fldChar w:fldCharType="begin"/>
         </w:r>
         <w:r>
           <w:rPr>
-            <w:noProof/>
             <w:webHidden/>
           </w:rPr>
           <w:instrText xml:space="preserve"> PAGEREF _Toc89038185 \h </w:instrText>
         </w:r>
         <w:r>
           <w:rPr>
-            <w:noProof/>
-            <w:webHidden/>
-          </w:rPr>
-        </w:r>
-        <w:r>
-          <w:rPr>
-            <w:noProof/>
+            <w:webHidden/>
+          </w:rPr>
+        </w:r>
+        <w:r>
+          <w:rPr>
             <w:webHidden/>
           </w:rPr>
           <w:fldChar w:fldCharType="separate"/>
         </w:r>
         <w:r>
           <w:rPr>
-            <w:noProof/>
             <w:webHidden/>
           </w:rPr>
           <w:t>4</w:t>
         </w:r>
         <w:r>
           <w:rPr>
-            <w:noProof/>
             <w:webHidden/>
           </w:rPr>
           <w:fldChar w:fldCharType="end"/>
@@ -2703,7 +2654,7 @@
           <w:noProof/>
         </w:rPr>
         <w:lastRenderedPageBreak/>
-        <w:pict w14:anchorId="469069E7">
+        <w:pict w14:anchorId="1F6B4875">
           <v:shapetype id="_x0000_t75" coordsize="21600,21600" o:spt="75" o:preferrelative="t" path="m@4@5l@4@11@9@11@9@5xe" filled="f" stroked="f">
             <v:stroke joinstyle="miter"/>
             <v:formulas>
@@ -2723,9 +2674,9 @@
             <v:path o:extrusionok="f" gradientshapeok="t" o:connecttype="rect"/>
             <o:lock v:ext="edit" aspectratio="t"/>
           </v:shapetype>
-          <v:shape id="_x0000_s1047" type="#_x0000_t75" style="position:absolute;left:0;text-align:left;margin-left:-.35pt;margin-top:-.25pt;width:468.35pt;height:349.5pt;z-index:4">
-            <v:imagedata r:id="rId14" o:title="unknown"/>
-            <w10:wrap type="square"/>
+          <v:shape id="_x0000_s1050" type="#_x0000_t75" alt="" style="position:absolute;left:0;text-align:left;margin-left:0;margin-top:0;width:475.5pt;height:438.75pt;z-index:6;mso-position-horizontal:center;mso-position-horizontal-relative:margin;mso-position-vertical:absolute;mso-position-vertical-relative:text;mso-width-relative:page;mso-height-relative:page" stroked="t">
+            <v:imagedata r:id="rId14" r:href="rId15"/>
+            <w10:wrap type="topAndBottom" anchorx="margin"/>
           </v:shape>
         </w:pict>
       </w:r>
@@ -2952,7 +2903,14 @@
           <w:bCs/>
         </w:rPr>
         <w:br/>
-        <w:t>This product must be accessible and readable by individuals with visual disabilities.</w:t>
+        <w:t xml:space="preserve">This product must be accessible and readable by individuals with visual </w:t>
+      </w:r>
+      <w:r>
+        <w:rPr>
+          <w:bCs/>
+        </w:rPr>
+        <w:lastRenderedPageBreak/>
+        <w:t>disabilities.</w:t>
       </w:r>
       <w:r>
         <w:rPr>
@@ -3030,7 +2988,6 @@
       </w:pPr>
       <w:bookmarkStart w:id="7" w:name="_Toc89038185"/>
       <w:r>
-        <w:lastRenderedPageBreak/>
         <w:t>Future Contingencies</w:t>
       </w:r>
       <w:bookmarkEnd w:id="7"/>
@@ -3141,6 +3098,7 @@
                 <w:bCs/>
               </w:rPr>
             </w:pPr>
+            <w:bookmarkStart w:id="8" w:name="_Hlk89719407"/>
             <w:r>
               <w:rPr>
                 <w:bCs/>
@@ -3315,11 +3273,12 @@
       <w:pPr>
         <w:pStyle w:val="Heading2"/>
       </w:pPr>
-      <w:bookmarkStart w:id="8" w:name="_Toc89038186"/>
+      <w:bookmarkStart w:id="9" w:name="_Toc89038186"/>
+      <w:bookmarkEnd w:id="8"/>
       <w:r>
         <w:t>Document Organization</w:t>
       </w:r>
-      <w:bookmarkEnd w:id="8"/>
+      <w:bookmarkEnd w:id="9"/>
     </w:p>
     <w:p>
       <w:pPr>
@@ -3352,11 +3311,11 @@
           <w:rStyle w:val="textlayer--absolute"/>
         </w:rPr>
       </w:pPr>
-      <w:bookmarkStart w:id="9" w:name="_Toc89038189"/>
+      <w:bookmarkStart w:id="10" w:name="_Toc89038189"/>
       <w:r>
         <w:t>SYSTEM ARCHITECTURE</w:t>
       </w:r>
-      <w:bookmarkEnd w:id="9"/>
+      <w:bookmarkEnd w:id="10"/>
     </w:p>
     <w:p>
       <w:pPr>
@@ -3384,11 +3343,11 @@
       <w:pPr>
         <w:pStyle w:val="Heading2"/>
       </w:pPr>
-      <w:bookmarkStart w:id="10" w:name="_Toc89038190"/>
+      <w:bookmarkStart w:id="11" w:name="_Toc89038190"/>
       <w:r>
         <w:t>System Software Architecture</w:t>
       </w:r>
-      <w:bookmarkEnd w:id="10"/>
+      <w:bookmarkEnd w:id="11"/>
     </w:p>
     <w:p>
       <w:pPr>
@@ -3423,7 +3382,14 @@
         <w:rPr>
           <w:bCs/>
         </w:rPr>
-        <w:t>, JavaFX, and Unity Engine. This project contains 5 different individual subsystems. These include:</w:t>
+        <w:t xml:space="preserve">, JavaFX, and Unity Engine. This project contains 5 </w:t>
+      </w:r>
+      <w:r>
+        <w:rPr>
+          <w:bCs/>
+        </w:rPr>
+        <w:lastRenderedPageBreak/>
+        <w:t>different individual subsystems. These include:</w:t>
       </w:r>
       <w:r>
         <w:rPr>
@@ -3951,11 +3917,7 @@
       </w:r>
       <w:proofErr w:type="spellEnd"/>
       <w:r>
-        <w:t xml:space="preserve"> of abstract components that can </w:t>
-      </w:r>
-      <w:r>
-        <w:lastRenderedPageBreak/>
-        <w:t>represent real life components IE: LEDs, Sensors, Motors, etc. Each of these components have their own array of pins, and requirements to be powered whether that be through simultaneously holding pins with enough voltage, or access to ground.</w:t>
+        <w:t xml:space="preserve"> of abstract components that can represent real life components IE: LEDs, Sensors, Motors, etc. Each of these components have their own array of pins, and requirements to be powered whether that be through simultaneously holding pins with enough voltage, or access to ground.</w:t>
       </w:r>
     </w:p>
     <w:p>
@@ -3979,7 +3941,7 @@
         </w:rPr>
         <w:pict w14:anchorId="2D3B8D06">
           <v:shape id="_x0000_s1046" type="#_x0000_t75" style="position:absolute;left:0;text-align:left;margin-left:-.2pt;margin-top:10pt;width:445.7pt;height:297.7pt;z-index:3">
-            <v:imagedata r:id="rId15" o:title="unknown"/>
+            <v:imagedata r:id="rId16" o:title="unknown"/>
             <w10:wrap type="square"/>
           </v:shape>
         </w:pict>
@@ -4308,12 +4270,11 @@
       <w:pPr>
         <w:pStyle w:val="Heading2"/>
       </w:pPr>
-      <w:bookmarkStart w:id="11" w:name="_Toc89038191"/>
-      <w:r>
-        <w:lastRenderedPageBreak/>
+      <w:bookmarkStart w:id="12" w:name="_Toc89038191"/>
+      <w:r>
         <w:t>Internal Communications Architecture</w:t>
       </w:r>
-      <w:bookmarkEnd w:id="11"/>
+      <w:bookmarkEnd w:id="12"/>
     </w:p>
     <w:p>
       <w:pPr>
@@ -4628,9 +4589,10 @@
         <w:rPr>
           <w:noProof/>
         </w:rPr>
+        <w:lastRenderedPageBreak/>
         <w:pict w14:anchorId="609DEB4E">
           <v:shape id="_x0000_s1044" type="#_x0000_t75" style="position:absolute;margin-left:0;margin-top:13.25pt;width:448.15pt;height:258.25pt;z-index:1">
-            <v:imagedata r:id="rId16" o:title="unknown"/>
+            <v:imagedata r:id="rId17" o:title="unknown"/>
             <w10:wrap type="square"/>
           </v:shape>
         </w:pict>
@@ -4640,12 +4602,11 @@
       <w:pPr>
         <w:pStyle w:val="Heading1"/>
       </w:pPr>
-      <w:bookmarkStart w:id="12" w:name="_Toc89038192"/>
-      <w:r>
-        <w:lastRenderedPageBreak/>
+      <w:bookmarkStart w:id="13" w:name="_Toc89038192"/>
+      <w:r>
         <w:t>HUMAN-MACHINE INTERFACE</w:t>
       </w:r>
-      <w:bookmarkEnd w:id="12"/>
+      <w:bookmarkEnd w:id="13"/>
     </w:p>
     <w:p>
       <w:pPr>
@@ -4673,11 +4634,11 @@
       <w:pPr>
         <w:pStyle w:val="Heading2"/>
       </w:pPr>
-      <w:bookmarkStart w:id="13" w:name="_Toc89038193"/>
+      <w:bookmarkStart w:id="14" w:name="_Toc89038193"/>
       <w:r>
         <w:t>Inputs</w:t>
       </w:r>
-      <w:bookmarkEnd w:id="13"/>
+      <w:bookmarkEnd w:id="14"/>
     </w:p>
     <w:p>
       <w:pPr>
@@ -4763,9 +4724,10 @@
         <w:rPr>
           <w:noProof/>
         </w:rPr>
+        <w:lastRenderedPageBreak/>
         <w:pict w14:anchorId="2558FE28">
-          <v:shape id="Picture 1" o:spid="_x0000_s1048" type="#_x0000_t75" style="position:absolute;left:0;text-align:left;margin-left:-26.25pt;margin-top:39.6pt;width:528.75pt;height:392.45pt;z-index:5;visibility:visible">
-            <v:imagedata r:id="rId17" o:title=""/>
+          <v:shape id="Picture 1" o:spid="_x0000_s1048" type="#_x0000_t75" style="position:absolute;left:0;text-align:left;margin-left:-26.25pt;margin-top:39.6pt;width:528.75pt;height:392.45pt;z-index:4;visibility:visible">
+            <v:imagedata r:id="rId18" o:title=""/>
             <w10:wrap type="square"/>
           </v:shape>
         </w:pict>
@@ -4902,6 +4864,7 @@
         </w:numPr>
       </w:pPr>
       <w:r>
+        <w:lastRenderedPageBreak/>
         <w:t>General</w:t>
       </w:r>
       <w:r>
@@ -4955,8 +4918,8 @@
           <w:noProof/>
         </w:rPr>
         <w:pict w14:anchorId="621B10CE">
-          <v:shape id="_x0000_s1049" type="#_x0000_t75" style="position:absolute;margin-left:0;margin-top:12.8pt;width:461.25pt;height:351.25pt;z-index:6;visibility:visible">
-            <v:imagedata r:id="rId18" o:title=""/>
+          <v:shape id="_x0000_s1049" type="#_x0000_t75" style="position:absolute;margin-left:0;margin-top:12.8pt;width:461.25pt;height:351.25pt;z-index:5;visibility:visible">
+            <v:imagedata r:id="rId19" o:title=""/>
             <w10:wrap type="square"/>
           </v:shape>
         </w:pict>
@@ -4966,12 +4929,11 @@
       <w:pPr>
         <w:pStyle w:val="Heading2"/>
       </w:pPr>
-      <w:bookmarkStart w:id="14" w:name="_Toc89038194"/>
-      <w:r>
-        <w:lastRenderedPageBreak/>
+      <w:bookmarkStart w:id="15" w:name="_Toc89038194"/>
+      <w:r>
         <w:t>Outputs</w:t>
       </w:r>
-      <w:bookmarkEnd w:id="14"/>
+      <w:bookmarkEnd w:id="15"/>
     </w:p>
     <w:p>
       <w:pPr>
@@ -5060,6 +5022,7 @@
         </w:numPr>
       </w:pPr>
       <w:r>
+        <w:lastRenderedPageBreak/>
         <w:t xml:space="preserve">The run button will start the simulation and open an instance of Unity displaying the bot and moving it based on instructions and connections to components. </w:t>
       </w:r>
     </w:p>
@@ -5191,11 +5154,11 @@
       <w:pPr>
         <w:pStyle w:val="Heading1"/>
       </w:pPr>
-      <w:bookmarkStart w:id="15" w:name="_Toc89038195"/>
+      <w:bookmarkStart w:id="16" w:name="_Toc89038195"/>
       <w:r>
         <w:t>DETAILED DESIGN</w:t>
       </w:r>
-      <w:bookmarkEnd w:id="15"/>
+      <w:bookmarkEnd w:id="16"/>
     </w:p>
     <w:p>
       <w:pPr>
@@ -5223,11 +5186,11 @@
       <w:pPr>
         <w:pStyle w:val="Heading2"/>
       </w:pPr>
-      <w:bookmarkStart w:id="16" w:name="_Toc89038196"/>
+      <w:bookmarkStart w:id="17" w:name="_Toc89038196"/>
       <w:r>
         <w:t>Software Detailed Design</w:t>
       </w:r>
-      <w:bookmarkEnd w:id="16"/>
+      <w:bookmarkEnd w:id="17"/>
     </w:p>
     <w:p>
       <w:pPr>
@@ -5248,7 +5211,7 @@
         <w:lastRenderedPageBreak/>
         <w:pict w14:anchorId="4360AB97">
           <v:shape id="_x0000_s1045" type="#_x0000_t75" style="position:absolute;left:0;text-align:left;margin-left:-.05pt;margin-top:13.35pt;width:500.3pt;height:303pt;z-index:2">
-            <v:imagedata r:id="rId19" o:title="unknown"/>
+            <v:imagedata r:id="rId20" o:title="unknown"/>
             <w10:wrap type="square"/>
           </v:shape>
         </w:pict>
@@ -5487,15 +5450,15 @@
       </w:r>
       <w:proofErr w:type="spellEnd"/>
       <w:r>
-        <w:t xml:space="preserve">(), etc. Are essential functions for the Arduino to send power to components connected to real life Arduino. This class acts as an object simulating a </w:t>
+        <w:t xml:space="preserve">(), etc. Are essential functions for the Arduino to send power to components connected to real life Arduino. This class acts as an object simulating a real life Arduino, as well as acting as the basic API for digital, analog IO manipulations, and time manipulations like </w:t>
       </w:r>
       <w:proofErr w:type="gramStart"/>
       <w:r>
-        <w:t>real life</w:t>
+        <w:t>delay(</w:t>
       </w:r>
       <w:proofErr w:type="gramEnd"/>
       <w:r>
-        <w:t xml:space="preserve"> Arduino, as well as acting as the basic API for digital, analog IO manipulations, and time manipulations like delay(). These </w:t>
+        <w:t xml:space="preserve">). These </w:t>
       </w:r>
       <w:r>
         <w:lastRenderedPageBreak/>
@@ -5812,23 +5775,20 @@
         <w:t>Component</w:t>
       </w:r>
       <w:r>
-        <w:t xml:space="preserve"> is an abstract class used to have extensions that inherit its attributes and methods. Each component must inherit an array of pins, a (double) voltage limit, a (double) current drain, a state (String used to send information via TCP), and 2 Boolean values denoting whether the component is powered and grounded. </w:t>
-      </w:r>
+        <w:t xml:space="preserve"> is an abstract class used to have extensions that inherit its attributes and methods. Each component must inherit an array of pins, a (double) voltage limit, a (double) current drain, a state (String used to send information via TCP), and 2 Boolean values denoting whether the component is powered and grounded. It’s abstract methods include </w:t>
+      </w:r>
+      <w:proofErr w:type="spellStart"/>
       <w:proofErr w:type="gramStart"/>
       <w:r>
-        <w:t>It’s</w:t>
+        <w:t>checkState</w:t>
+      </w:r>
+      <w:proofErr w:type="spellEnd"/>
+      <w:r>
+        <w:t>(</w:t>
       </w:r>
       <w:proofErr w:type="gramEnd"/>
       <w:r>
-        <w:t xml:space="preserve"> abstract methods include </w:t>
-      </w:r>
-      <w:proofErr w:type="spellStart"/>
-      <w:r>
-        <w:t>checkState</w:t>
-      </w:r>
-      <w:proofErr w:type="spellEnd"/>
-      <w:r>
-        <w:t>(), and behavior() which is used within the Simulation Manager and Arduino.</w:t>
+        <w:t>), and behavior() which is used within the Simulation Manager and Arduino.</w:t>
       </w:r>
       <w:r>
         <w:br/>
@@ -6198,11 +6158,11 @@
       <w:pPr>
         <w:pStyle w:val="Heading2"/>
       </w:pPr>
-      <w:bookmarkStart w:id="17" w:name="_Toc89038197"/>
+      <w:bookmarkStart w:id="18" w:name="_Toc89038197"/>
       <w:r>
         <w:t>Internal Communications Detailed Design</w:t>
       </w:r>
-      <w:bookmarkEnd w:id="17"/>
+      <w:bookmarkEnd w:id="18"/>
     </w:p>
     <w:p>
       <w:pPr>
@@ -6419,11 +6379,11 @@
       <w:pPr>
         <w:pStyle w:val="Heading1"/>
       </w:pPr>
-      <w:bookmarkStart w:id="18" w:name="_Toc89038198"/>
+      <w:bookmarkStart w:id="19" w:name="_Toc89038198"/>
       <w:r>
         <w:t>SYSTEM INTEGRITY CONTROLS</w:t>
       </w:r>
-      <w:bookmarkEnd w:id="18"/>
+      <w:bookmarkEnd w:id="19"/>
     </w:p>
     <w:p>
       <w:pPr>
@@ -6618,8 +6578,8 @@
       </w:pPr>
     </w:p>
     <w:sectPr>
-      <w:headerReference w:type="default" r:id="rId20"/>
-      <w:headerReference w:type="first" r:id="rId21"/>
+      <w:headerReference w:type="default" r:id="rId21"/>
+      <w:headerReference w:type="first" r:id="rId22"/>
       <w:footnotePr>
         <w:numFmt w:val="lowerLetter"/>
       </w:footnotePr>
@@ -9150,9 +9110,17 @@
     <w:next w:val="Normal"/>
     <w:autoRedefine/>
     <w:uiPriority w:val="39"/>
+    <w:rsid w:val="00D66DA6"/>
     <w:pPr>
+      <w:tabs>
+        <w:tab w:val="left" w:pos="1200"/>
+        <w:tab w:val="right" w:leader="dot" w:pos="9350"/>
+      </w:tabs>
       <w:ind w:left="480"/>
     </w:pPr>
+    <w:rPr>
+      <w:noProof/>
+    </w:rPr>
   </w:style>
   <w:style w:type="paragraph" w:styleId="TOC4">
     <w:name w:val="toc 4"/>
@@ -9585,21 +9553,10 @@
 </file>
 
 <file path=customXml/item2.xml><?xml version="1.0" encoding="utf-8"?>
-<p:properties xmlns:p="http://schemas.microsoft.com/office/2006/metadata/properties" xmlns:xsi="http://www.w3.org/2001/XMLSchema-instance" xmlns:pc="http://schemas.microsoft.com/office/infopath/2007/PartnerControls">
-  <documentManagement/>
-</p:properties>
+<LongProperties xmlns="http://schemas.microsoft.com/office/2006/metadata/longProperties"/>
 </file>
 
 <file path=customXml/item3.xml><?xml version="1.0" encoding="utf-8"?>
-<?mso-contentType ?>
-<FormTemplates xmlns="http://schemas.microsoft.com/sharepoint/v3/contenttype/forms">
-  <Display>DocumentLibraryForm</Display>
-  <Edit>DocumentLibraryForm</Edit>
-  <New>DocumentLibraryForm</New>
-</FormTemplates>
-</file>
-
-<file path=customXml/item4.xml><?xml version="1.0" encoding="utf-8"?>
 <ct:contentTypeSchema xmlns:ct="http://schemas.microsoft.com/office/2006/metadata/contentType" xmlns:ma="http://schemas.microsoft.com/office/2006/metadata/properties/metaAttributes" ct:_="" ma:_="" ma:contentTypeName="Document" ma:contentTypeID="0x010100529EAE4E7CEC5D45A3436A08A5495C6D" ma:contentTypeVersion="7" ma:contentTypeDescription="Create a new document." ma:contentTypeScope="" ma:versionID="afba77ba829b9c1ab7e14fca4b5b7ed3">
   <xsd:schema xmlns:xsd="http://www.w3.org/2001/XMLSchema" xmlns:xs="http://www.w3.org/2001/XMLSchema" xmlns:p="http://schemas.microsoft.com/office/2006/metadata/properties" xmlns:ns3="c9dddf94-605b-4377-acc6-c0f2eef9d30d" xmlns:ns4="6db9f74f-27af-4fbc-b5eb-2e7f7f26cd0b" targetNamespace="http://schemas.microsoft.com/office/2006/metadata/properties" ma:root="true" ma:fieldsID="0271dd39aa26cbde81c13b4d8f9c01dc" ns3:_="" ns4:_="">
     <xsd:import namespace="c9dddf94-605b-4377-acc6-c0f2eef9d30d"/>
@@ -9784,8 +9741,19 @@
 </ct:contentTypeSchema>
 </file>
 
+<file path=customXml/item4.xml><?xml version="1.0" encoding="utf-8"?>
+<?mso-contentType ?>
+<FormTemplates xmlns="http://schemas.microsoft.com/sharepoint/v3/contenttype/forms">
+  <Display>DocumentLibraryForm</Display>
+  <Edit>DocumentLibraryForm</Edit>
+  <New>DocumentLibraryForm</New>
+</FormTemplates>
+</file>
+
 <file path=customXml/item5.xml><?xml version="1.0" encoding="utf-8"?>
-<LongProperties xmlns="http://schemas.microsoft.com/office/2006/metadata/longProperties"/>
+<p:properties xmlns:p="http://schemas.microsoft.com/office/2006/metadata/properties" xmlns:xsi="http://www.w3.org/2001/XMLSchema-instance" xmlns:pc="http://schemas.microsoft.com/office/infopath/2007/PartnerControls">
+  <documentManagement/>
+</p:properties>
 </file>
 
 <file path=customXml/itemProps1.xml><?xml version="1.0" encoding="utf-8"?>
@@ -9797,23 +9765,14 @@
 </file>
 
 <file path=customXml/itemProps2.xml><?xml version="1.0" encoding="utf-8"?>
-<ds:datastoreItem xmlns:ds="http://schemas.openxmlformats.org/officeDocument/2006/customXml" ds:itemID="{0834C44A-CB3D-48BE-B5C0-339B8D5BE2E2}">
+<ds:datastoreItem xmlns:ds="http://schemas.openxmlformats.org/officeDocument/2006/customXml" ds:itemID="{54C5286A-4ED2-4763-80D2-43241F3799E8}">
   <ds:schemaRefs>
-    <ds:schemaRef ds:uri="http://schemas.microsoft.com/office/2006/metadata/properties"/>
-    <ds:schemaRef ds:uri="http://schemas.microsoft.com/office/infopath/2007/PartnerControls"/>
+    <ds:schemaRef ds:uri="http://schemas.microsoft.com/office/2006/metadata/longProperties"/>
   </ds:schemaRefs>
 </ds:datastoreItem>
 </file>
 
 <file path=customXml/itemProps3.xml><?xml version="1.0" encoding="utf-8"?>
-<ds:datastoreItem xmlns:ds="http://schemas.openxmlformats.org/officeDocument/2006/customXml" ds:itemID="{F8DC3361-DE5C-43C5-8322-99BF5B60812B}">
-  <ds:schemaRefs>
-    <ds:schemaRef ds:uri="http://schemas.microsoft.com/sharepoint/v3/contenttype/forms"/>
-  </ds:schemaRefs>
-</ds:datastoreItem>
-</file>
-
-<file path=customXml/itemProps4.xml><?xml version="1.0" encoding="utf-8"?>
 <ds:datastoreItem xmlns:ds="http://schemas.openxmlformats.org/officeDocument/2006/customXml" ds:itemID="{C1E361FB-DEA8-48A5-ACD5-04C6C0299766}">
   <ds:schemaRefs>
     <ds:schemaRef ds:uri="http://schemas.microsoft.com/office/2006/metadata/contentType"/>
@@ -9832,10 +9791,19 @@
 </ds:datastoreItem>
 </file>
 
+<file path=customXml/itemProps4.xml><?xml version="1.0" encoding="utf-8"?>
+<ds:datastoreItem xmlns:ds="http://schemas.openxmlformats.org/officeDocument/2006/customXml" ds:itemID="{F8DC3361-DE5C-43C5-8322-99BF5B60812B}">
+  <ds:schemaRefs>
+    <ds:schemaRef ds:uri="http://schemas.microsoft.com/sharepoint/v3/contenttype/forms"/>
+  </ds:schemaRefs>
+</ds:datastoreItem>
+</file>
+
 <file path=customXml/itemProps5.xml><?xml version="1.0" encoding="utf-8"?>
-<ds:datastoreItem xmlns:ds="http://schemas.openxmlformats.org/officeDocument/2006/customXml" ds:itemID="{54C5286A-4ED2-4763-80D2-43241F3799E8}">
+<ds:datastoreItem xmlns:ds="http://schemas.openxmlformats.org/officeDocument/2006/customXml" ds:itemID="{0834C44A-CB3D-48BE-B5C0-339B8D5BE2E2}">
   <ds:schemaRefs>
-    <ds:schemaRef ds:uri="http://schemas.microsoft.com/office/2006/metadata/longProperties"/>
+    <ds:schemaRef ds:uri="http://schemas.microsoft.com/office/2006/metadata/properties"/>
+    <ds:schemaRef ds:uri="http://schemas.microsoft.com/office/infopath/2007/PartnerControls"/>
   </ds:schemaRefs>
 </ds:datastoreItem>
 </file>
</xml_diff>